<commit_message>
Fixed spelling errors within my postmorterm.
</commit_message>
<xml_diff>
--- a/Postmortems&AssetLists/Callum Walsh Final Group Project Postmortem.docx
+++ b/Postmortems&AssetLists/Callum Walsh Final Group Project Postmortem.docx
@@ -1,6 +1,6 @@
 
 <file path=word/document.xml><?xml version="1.0" encoding="utf-8"?>
-<w:document xmlns:ve="http://schemas.openxmlformats.org/markup-compatibility/2006" xmlns:o="urn:schemas-microsoft-com:office:office" xmlns:r="http://schemas.openxmlformats.org/officeDocument/2006/relationships" xmlns:m="http://schemas.openxmlformats.org/officeDocument/2006/math" xmlns:v="urn:schemas-microsoft-com:vml" xmlns:wp="http://schemas.openxmlformats.org/drawingml/2006/wordprocessingDrawing" xmlns:w10="urn:schemas-microsoft-com:office:word" xmlns:w="http://schemas.openxmlformats.org/wordprocessingml/2006/main" xmlns:wne="http://schemas.microsoft.com/office/word/2006/wordml">
+<w:document xmlns:wpc="http://schemas.microsoft.com/office/word/2010/wordprocessingCanvas" xmlns:cx="http://schemas.microsoft.com/office/drawing/2014/chartex" xmlns:cx1="http://schemas.microsoft.com/office/drawing/2015/9/8/chartex" xmlns:cx2="http://schemas.microsoft.com/office/drawing/2015/10/21/chartex" xmlns:cx3="http://schemas.microsoft.com/office/drawing/2016/5/9/chartex" xmlns:cx4="http://schemas.microsoft.com/office/drawing/2016/5/10/chartex" xmlns:cx5="http://schemas.microsoft.com/office/drawing/2016/5/11/chartex" xmlns:cx6="http://schemas.microsoft.com/office/drawing/2016/5/12/chartex" xmlns:cx7="http://schemas.microsoft.com/office/drawing/2016/5/13/chartex" xmlns:cx8="http://schemas.microsoft.com/office/drawing/2016/5/14/chartex" xmlns:mc="http://schemas.openxmlformats.org/markup-compatibility/2006" xmlns:aink="http://schemas.microsoft.com/office/drawing/2016/ink" xmlns:am3d="http://schemas.microsoft.com/office/drawing/2017/model3d" xmlns:o="urn:schemas-microsoft-com:office:office" xmlns:r="http://schemas.openxmlformats.org/officeDocument/2006/relationships" xmlns:m="http://schemas.openxmlformats.org/officeDocument/2006/math" xmlns:v="urn:schemas-microsoft-com:vml" xmlns:wp14="http://schemas.microsoft.com/office/word/2010/wordprocessingDrawing" xmlns:wp="http://schemas.openxmlformats.org/drawingml/2006/wordprocessingDrawing" xmlns:w10="urn:schemas-microsoft-com:office:word" xmlns:w="http://schemas.openxmlformats.org/wordprocessingml/2006/main" xmlns:w14="http://schemas.microsoft.com/office/word/2010/wordml" xmlns:w15="http://schemas.microsoft.com/office/word/2012/wordml" xmlns:w16cid="http://schemas.microsoft.com/office/word/2016/wordml/cid" xmlns:w16se="http://schemas.microsoft.com/office/word/2015/wordml/symex" xmlns:wpg="http://schemas.microsoft.com/office/word/2010/wordprocessingGroup" xmlns:wpi="http://schemas.microsoft.com/office/word/2010/wordprocessingInk" xmlns:wne="http://schemas.microsoft.com/office/word/2006/wordml" xmlns:wps="http://schemas.microsoft.com/office/word/2010/wordprocessingShape" mc:Ignorable="w14 w15 w16se w16cid wp14">
   <w:body>
     <w:p>
       <w:pPr>
@@ -91,7 +91,21 @@
         <w:rPr>
           <w:rFonts w:ascii="Calibri" w:eastAsia="Calibri" w:hAnsi="Calibri" w:cs="Calibri"/>
         </w:rPr>
-        <w:t xml:space="preserve">.  PLEASE REMEMBER THAT THE MORE DETAIL YOU ADD TO THIS COMPONENT THE EASIER IT IS FOR US TO JUDGE YOUR WORK. SO AVOID SINGLE LINES OF TEXT. </w:t>
+        <w:t xml:space="preserve">.  PLEASE REMEMBER THAT THE MORE DETAIL YOU ADD TO THIS COMPONENT THE EASIER IT IS FOR US TO JUDGE YOUR WORK. </w:t>
+      </w:r>
+      <w:proofErr w:type="gramStart"/>
+      <w:r>
+        <w:rPr>
+          <w:rFonts w:ascii="Calibri" w:eastAsia="Calibri" w:hAnsi="Calibri" w:cs="Calibri"/>
+        </w:rPr>
+        <w:t>SO</w:t>
+      </w:r>
+      <w:proofErr w:type="gramEnd"/>
+      <w:r>
+        <w:rPr>
+          <w:rFonts w:ascii="Calibri" w:eastAsia="Calibri" w:hAnsi="Calibri" w:cs="Calibri"/>
+        </w:rPr>
+        <w:t xml:space="preserve"> AVOID SINGLE LINES OF TEXT. </w:t>
       </w:r>
       <w:r>
         <w:rPr>
@@ -115,7 +129,7 @@
           <w:left w:w="10" w:type="dxa"/>
           <w:right w:w="10" w:type="dxa"/>
         </w:tblCellMar>
-        <w:tblLook w:val="0000"/>
+        <w:tblLook w:val="0000" w:firstRow="0" w:lastRow="0" w:firstColumn="0" w:lastColumn="0" w:noHBand="0" w:noVBand="0"/>
       </w:tblPr>
       <w:tblGrid>
         <w:gridCol w:w="2883"/>
@@ -313,51 +327,159 @@
               <w:rPr>
                 <w:rFonts w:ascii="Calibri" w:eastAsia="Calibri" w:hAnsi="Calibri" w:cs="Calibri"/>
               </w:rPr>
-              <w:t xml:space="preserve">Firstly, I thought as a group we had managed ourselfs rather well. We would always have weekly meetings to discuss the following weeks tasks that needed to be completed, which were always occompanied with rather detailed meeting minutes. </w:t>
-            </w:r>
-          </w:p>
-          <w:p>
-            <w:pPr>
-              <w:spacing w:after="0" w:line="240" w:lineRule="auto"/>
-              <w:rPr>
-                <w:rFonts w:ascii="Calibri" w:eastAsia="Calibri" w:hAnsi="Calibri" w:cs="Calibri"/>
-              </w:rPr>
-            </w:pPr>
-          </w:p>
-          <w:p>
-            <w:pPr>
-              <w:spacing w:after="0" w:line="240" w:lineRule="auto"/>
-              <w:rPr>
-                <w:rFonts w:ascii="Calibri" w:eastAsia="Calibri" w:hAnsi="Calibri" w:cs="Calibri"/>
-              </w:rPr>
-            </w:pPr>
-            <w:r>
-              <w:rPr>
-                <w:rFonts w:ascii="Calibri" w:eastAsia="Calibri" w:hAnsi="Calibri" w:cs="Calibri"/>
-              </w:rPr>
-              <w:t xml:space="preserve">Secondly, I thought as a group we communicated rather well,  I always understood what my tasks were and to why I was excactly working on them. As well if any of us were unsure what was required of us to do for a task, we were quick to help each other out and were always willing to listen to news ideas presents to us fellow group memeber or from userbilty testing. </w:t>
-            </w:r>
-          </w:p>
-          <w:p>
-            <w:pPr>
-              <w:spacing w:after="0" w:line="240" w:lineRule="auto"/>
-              <w:rPr>
-                <w:rFonts w:ascii="Calibri" w:eastAsia="Calibri" w:hAnsi="Calibri" w:cs="Calibri"/>
-              </w:rPr>
-            </w:pPr>
-          </w:p>
-          <w:p>
-            <w:pPr>
-              <w:spacing w:after="0" w:line="240" w:lineRule="auto"/>
-              <w:rPr>
-                <w:rFonts w:ascii="Calibri" w:eastAsia="Calibri" w:hAnsi="Calibri" w:cs="Calibri"/>
-              </w:rPr>
-            </w:pPr>
-            <w:r>
-              <w:rPr>
-                <w:rFonts w:ascii="Calibri" w:eastAsia="Calibri" w:hAnsi="Calibri" w:cs="Calibri"/>
-              </w:rPr>
-              <w:t xml:space="preserve">Lastly, the project we chose to work on as a group was rapidly iterated at the beginning of the educational year. This helped create a soild game loop relativly earlier in projects development cycle allow us as group to focus of developing the games mechanics and astheics. </w:t>
+              <w:t xml:space="preserve">Firstly, I thought as a group we had managed </w:t>
+            </w:r>
+            <w:r>
+              <w:rPr>
+                <w:rFonts w:ascii="Calibri" w:eastAsia="Calibri" w:hAnsi="Calibri" w:cs="Calibri"/>
+              </w:rPr>
+              <w:t>ourselves</w:t>
+            </w:r>
+            <w:r>
+              <w:rPr>
+                <w:rFonts w:ascii="Calibri" w:eastAsia="Calibri" w:hAnsi="Calibri" w:cs="Calibri"/>
+              </w:rPr>
+              <w:t xml:space="preserve"> rather well. We would always have weekly meetings to discuss the following weeks tasks that needed to be completed, which were always </w:t>
+            </w:r>
+            <w:r>
+              <w:rPr>
+                <w:rFonts w:ascii="Calibri" w:eastAsia="Calibri" w:hAnsi="Calibri" w:cs="Calibri"/>
+              </w:rPr>
+              <w:t>accompanied</w:t>
+            </w:r>
+            <w:r>
+              <w:rPr>
+                <w:rFonts w:ascii="Calibri" w:eastAsia="Calibri" w:hAnsi="Calibri" w:cs="Calibri"/>
+              </w:rPr>
+              <w:t xml:space="preserve"> with rather detailed meeting minutes. </w:t>
+            </w:r>
+          </w:p>
+          <w:p>
+            <w:pPr>
+              <w:spacing w:after="0" w:line="240" w:lineRule="auto"/>
+              <w:rPr>
+                <w:rFonts w:ascii="Calibri" w:eastAsia="Calibri" w:hAnsi="Calibri" w:cs="Calibri"/>
+              </w:rPr>
+            </w:pPr>
+          </w:p>
+          <w:p>
+            <w:pPr>
+              <w:spacing w:after="0" w:line="240" w:lineRule="auto"/>
+              <w:rPr>
+                <w:rFonts w:ascii="Calibri" w:eastAsia="Calibri" w:hAnsi="Calibri" w:cs="Calibri"/>
+              </w:rPr>
+            </w:pPr>
+            <w:r>
+              <w:rPr>
+                <w:rFonts w:ascii="Calibri" w:eastAsia="Calibri" w:hAnsi="Calibri" w:cs="Calibri"/>
+              </w:rPr>
+              <w:t xml:space="preserve">Secondly, I thought as a group we communicated rather </w:t>
+            </w:r>
+            <w:r>
+              <w:rPr>
+                <w:rFonts w:ascii="Calibri" w:eastAsia="Calibri" w:hAnsi="Calibri" w:cs="Calibri"/>
+              </w:rPr>
+              <w:t>well, I</w:t>
+            </w:r>
+            <w:r>
+              <w:rPr>
+                <w:rFonts w:ascii="Calibri" w:eastAsia="Calibri" w:hAnsi="Calibri" w:cs="Calibri"/>
+              </w:rPr>
+              <w:t xml:space="preserve"> always understood what my tasks were and to why I was </w:t>
+            </w:r>
+            <w:r>
+              <w:rPr>
+                <w:rFonts w:ascii="Calibri" w:eastAsia="Calibri" w:hAnsi="Calibri" w:cs="Calibri"/>
+              </w:rPr>
+              <w:t>exactly</w:t>
+            </w:r>
+            <w:r>
+              <w:rPr>
+                <w:rFonts w:ascii="Calibri" w:eastAsia="Calibri" w:hAnsi="Calibri" w:cs="Calibri"/>
+              </w:rPr>
+              <w:t xml:space="preserve"> working on them. As well if any of us were unsure what was required of us to do for a task, we were quick to help each other out and were always willing to listen to news ideas presents to us fellow group </w:t>
+            </w:r>
+            <w:r>
+              <w:rPr>
+                <w:rFonts w:ascii="Calibri" w:eastAsia="Calibri" w:hAnsi="Calibri" w:cs="Calibri"/>
+              </w:rPr>
+              <w:t>member</w:t>
+            </w:r>
+            <w:r>
+              <w:rPr>
+                <w:rFonts w:ascii="Calibri" w:eastAsia="Calibri" w:hAnsi="Calibri" w:cs="Calibri"/>
+              </w:rPr>
+              <w:t xml:space="preserve"> or from </w:t>
+            </w:r>
+            <w:r>
+              <w:rPr>
+                <w:rFonts w:ascii="Calibri" w:eastAsia="Calibri" w:hAnsi="Calibri" w:cs="Calibri"/>
+              </w:rPr>
+              <w:t>usability</w:t>
+            </w:r>
+            <w:r>
+              <w:rPr>
+                <w:rFonts w:ascii="Calibri" w:eastAsia="Calibri" w:hAnsi="Calibri" w:cs="Calibri"/>
+              </w:rPr>
+              <w:t xml:space="preserve"> testing. </w:t>
+            </w:r>
+          </w:p>
+          <w:p>
+            <w:pPr>
+              <w:spacing w:after="0" w:line="240" w:lineRule="auto"/>
+              <w:rPr>
+                <w:rFonts w:ascii="Calibri" w:eastAsia="Calibri" w:hAnsi="Calibri" w:cs="Calibri"/>
+              </w:rPr>
+            </w:pPr>
+          </w:p>
+          <w:p>
+            <w:pPr>
+              <w:spacing w:after="0" w:line="240" w:lineRule="auto"/>
+              <w:rPr>
+                <w:rFonts w:ascii="Calibri" w:eastAsia="Calibri" w:hAnsi="Calibri" w:cs="Calibri"/>
+              </w:rPr>
+            </w:pPr>
+            <w:r>
+              <w:rPr>
+                <w:rFonts w:ascii="Calibri" w:eastAsia="Calibri" w:hAnsi="Calibri" w:cs="Calibri"/>
+              </w:rPr>
+              <w:t xml:space="preserve">Lastly, the project we chose to work on as a group was rapidly iterated at the beginning of the educational year. This helped create a </w:t>
+            </w:r>
+            <w:r>
+              <w:rPr>
+                <w:rFonts w:ascii="Calibri" w:eastAsia="Calibri" w:hAnsi="Calibri" w:cs="Calibri"/>
+              </w:rPr>
+              <w:t>solid</w:t>
+            </w:r>
+            <w:r>
+              <w:rPr>
+                <w:rFonts w:ascii="Calibri" w:eastAsia="Calibri" w:hAnsi="Calibri" w:cs="Calibri"/>
+              </w:rPr>
+              <w:t xml:space="preserve"> game loop </w:t>
+            </w:r>
+            <w:r>
+              <w:rPr>
+                <w:rFonts w:ascii="Calibri" w:eastAsia="Calibri" w:hAnsi="Calibri" w:cs="Calibri"/>
+              </w:rPr>
+              <w:t>relatively</w:t>
+            </w:r>
+            <w:r>
+              <w:rPr>
+                <w:rFonts w:ascii="Calibri" w:eastAsia="Calibri" w:hAnsi="Calibri" w:cs="Calibri"/>
+              </w:rPr>
+              <w:t xml:space="preserve"> earlier in projects development cycle allow us as group to focus of developing the games mechanics and </w:t>
+            </w:r>
+            <w:r>
+              <w:rPr>
+                <w:rFonts w:ascii="Calibri" w:eastAsia="Calibri" w:hAnsi="Calibri" w:cs="Calibri"/>
+              </w:rPr>
+              <w:t>aesthetics</w:t>
+            </w:r>
+            <w:r>
+              <w:rPr>
+                <w:rFonts w:ascii="Calibri" w:eastAsia="Calibri" w:hAnsi="Calibri" w:cs="Calibri"/>
+              </w:rPr>
+              <w:t xml:space="preserve">. </w:t>
             </w:r>
           </w:p>
           <w:p>
@@ -430,29 +552,79 @@
               <w:rPr>
                 <w:rFonts w:ascii="Calibri" w:eastAsia="Calibri" w:hAnsi="Calibri" w:cs="Calibri"/>
               </w:rPr>
-              <w:t xml:space="preserve">Firstly, even though I stated previously that our communication was rather good. While it was, It was also handle unprofessionally, a lot of important group discussions happened over instant messaging networks, where instead that should have taken place over e-mail, allowing us to have a better archive of important group discussion. </w:t>
-            </w:r>
-          </w:p>
-          <w:p>
-            <w:pPr>
-              <w:spacing w:after="0" w:line="240" w:lineRule="auto"/>
-              <w:rPr>
-                <w:rFonts w:ascii="Calibri" w:eastAsia="Calibri" w:hAnsi="Calibri" w:cs="Calibri"/>
-              </w:rPr>
-            </w:pPr>
-          </w:p>
-          <w:p>
-            <w:pPr>
-              <w:spacing w:after="0" w:line="240" w:lineRule="auto"/>
-              <w:rPr>
-                <w:rFonts w:ascii="Calibri" w:eastAsia="Calibri" w:hAnsi="Calibri" w:cs="Calibri"/>
-              </w:rPr>
-            </w:pPr>
-            <w:r>
-              <w:rPr>
-                <w:rFonts w:ascii="Calibri" w:eastAsia="Calibri" w:hAnsi="Calibri" w:cs="Calibri"/>
-              </w:rPr>
-              <w:t xml:space="preserve">Secondly, what I think needed improving was the attention given to certain aspects our project. A lot of our time was spent polishing our project, making sure everything looked nice and creating the perfect atmopshere. While these important aspects alone, where we catered for them to much we forgot some minor aspects and features of the game which later on effected our feedback that we got from our userbility testing. </w:t>
+              <w:t xml:space="preserve">Firstly, even though I stated previously that our communication was rather good. While it was, </w:t>
+            </w:r>
+            <w:r>
+              <w:rPr>
+                <w:rFonts w:ascii="Calibri" w:eastAsia="Calibri" w:hAnsi="Calibri" w:cs="Calibri"/>
+              </w:rPr>
+              <w:t>it</w:t>
+            </w:r>
+            <w:r>
+              <w:rPr>
+                <w:rFonts w:ascii="Calibri" w:eastAsia="Calibri" w:hAnsi="Calibri" w:cs="Calibri"/>
+              </w:rPr>
+              <w:t xml:space="preserve"> was also handle unprofessionally, a lot of important group discussions happened over instant messaging networks, where instead that should have taken place over e-mail, allowing us to have a better archive of important group discussion. </w:t>
+            </w:r>
+          </w:p>
+          <w:p>
+            <w:pPr>
+              <w:spacing w:after="0" w:line="240" w:lineRule="auto"/>
+              <w:rPr>
+                <w:rFonts w:ascii="Calibri" w:eastAsia="Calibri" w:hAnsi="Calibri" w:cs="Calibri"/>
+              </w:rPr>
+            </w:pPr>
+          </w:p>
+          <w:p>
+            <w:pPr>
+              <w:spacing w:after="0" w:line="240" w:lineRule="auto"/>
+              <w:rPr>
+                <w:rFonts w:ascii="Calibri" w:eastAsia="Calibri" w:hAnsi="Calibri" w:cs="Calibri"/>
+              </w:rPr>
+            </w:pPr>
+            <w:r>
+              <w:rPr>
+                <w:rFonts w:ascii="Calibri" w:eastAsia="Calibri" w:hAnsi="Calibri" w:cs="Calibri"/>
+              </w:rPr>
+              <w:t xml:space="preserve">Secondly, what I think needed improving was the attention given to certain aspects our project. A lot of our time was spent polishing our project, making sure everything looked nice and creating the perfect </w:t>
+            </w:r>
+            <w:r>
+              <w:rPr>
+                <w:rFonts w:ascii="Calibri" w:eastAsia="Calibri" w:hAnsi="Calibri" w:cs="Calibri"/>
+              </w:rPr>
+              <w:t>atmosphere</w:t>
+            </w:r>
+            <w:r>
+              <w:rPr>
+                <w:rFonts w:ascii="Calibri" w:eastAsia="Calibri" w:hAnsi="Calibri" w:cs="Calibri"/>
+              </w:rPr>
+              <w:t xml:space="preserve">. While these important aspects alone, where we catered for them to much we forgot some minor aspects and features of the game which </w:t>
+            </w:r>
+            <w:proofErr w:type="gramStart"/>
+            <w:r>
+              <w:rPr>
+                <w:rFonts w:ascii="Calibri" w:eastAsia="Calibri" w:hAnsi="Calibri" w:cs="Calibri"/>
+              </w:rPr>
+              <w:t>later on</w:t>
+            </w:r>
+            <w:proofErr w:type="gramEnd"/>
+            <w:r>
+              <w:rPr>
+                <w:rFonts w:ascii="Calibri" w:eastAsia="Calibri" w:hAnsi="Calibri" w:cs="Calibri"/>
+              </w:rPr>
+              <w:t xml:space="preserve"> effected our feedback that we got from our </w:t>
+            </w:r>
+            <w:r>
+              <w:rPr>
+                <w:rFonts w:ascii="Calibri" w:eastAsia="Calibri" w:hAnsi="Calibri" w:cs="Calibri"/>
+              </w:rPr>
+              <w:t>usability</w:t>
+            </w:r>
+            <w:r>
+              <w:rPr>
+                <w:rFonts w:ascii="Calibri" w:eastAsia="Calibri" w:hAnsi="Calibri" w:cs="Calibri"/>
+              </w:rPr>
+              <w:t xml:space="preserve"> testing. </w:t>
             </w:r>
           </w:p>
           <w:p>
@@ -525,36 +697,60 @@
               <w:rPr>
                 <w:rFonts w:ascii="Calibri" w:eastAsia="Calibri" w:hAnsi="Calibri" w:cs="Calibri"/>
               </w:rPr>
-              <w:t xml:space="preserve">I'm honestly rather happy with my own contribution to the project. As I helped develop some of the assets, design and build as well helped program a lot of our early prototypes. Although I could of  </w:t>
+              <w:t xml:space="preserve">I'm honestly rather happy with my own contribution to the project. As I helped develop some of the assets, design and build as well helped program a lot of our early prototypes. Although I could </w:t>
+            </w:r>
+            <w:r>
+              <w:rPr>
+                <w:rFonts w:ascii="Calibri" w:eastAsia="Calibri" w:hAnsi="Calibri" w:cs="Calibri"/>
+              </w:rPr>
+              <w:t xml:space="preserve">of </w:t>
             </w:r>
             <w:r>
               <w:rPr>
                 <w:rFonts w:ascii="Calibri" w:eastAsia="Calibri" w:hAnsi="Calibri" w:cs="Calibri"/>
               </w:rPr>
               <w:lastRenderedPageBreak/>
-              <w:t xml:space="preserve">help create more game assets within the late stages of the projects development cycle. </w:t>
-            </w:r>
-          </w:p>
-          <w:p>
-            <w:pPr>
-              <w:spacing w:after="0" w:line="240" w:lineRule="auto"/>
-              <w:rPr>
-                <w:rFonts w:ascii="Calibri" w:eastAsia="Calibri" w:hAnsi="Calibri" w:cs="Calibri"/>
-              </w:rPr>
-            </w:pPr>
-          </w:p>
-          <w:p>
-            <w:pPr>
-              <w:spacing w:after="0" w:line="240" w:lineRule="auto"/>
-              <w:rPr>
-                <w:rFonts w:ascii="Calibri" w:eastAsia="Calibri" w:hAnsi="Calibri" w:cs="Calibri"/>
-              </w:rPr>
-            </w:pPr>
-            <w:r>
-              <w:rPr>
-                <w:rFonts w:ascii="Calibri" w:eastAsia="Calibri" w:hAnsi="Calibri" w:cs="Calibri"/>
-              </w:rPr>
-              <w:t xml:space="preserve">My time was spent designing in-game levels, polishing up the final game scene, obtaining userbility feedback. </w:t>
+              <w:t>help</w:t>
+            </w:r>
+            <w:r>
+              <w:rPr>
+                <w:rFonts w:ascii="Calibri" w:eastAsia="Calibri" w:hAnsi="Calibri" w:cs="Calibri"/>
+              </w:rPr>
+              <w:t xml:space="preserve"> create more game assets within the late stages of the projects development cycle. </w:t>
+            </w:r>
+          </w:p>
+          <w:p>
+            <w:pPr>
+              <w:spacing w:after="0" w:line="240" w:lineRule="auto"/>
+              <w:rPr>
+                <w:rFonts w:ascii="Calibri" w:eastAsia="Calibri" w:hAnsi="Calibri" w:cs="Calibri"/>
+              </w:rPr>
+            </w:pPr>
+          </w:p>
+          <w:p>
+            <w:pPr>
+              <w:spacing w:after="0" w:line="240" w:lineRule="auto"/>
+              <w:rPr>
+                <w:rFonts w:ascii="Calibri" w:eastAsia="Calibri" w:hAnsi="Calibri" w:cs="Calibri"/>
+              </w:rPr>
+            </w:pPr>
+            <w:r>
+              <w:rPr>
+                <w:rFonts w:ascii="Calibri" w:eastAsia="Calibri" w:hAnsi="Calibri" w:cs="Calibri"/>
+              </w:rPr>
+              <w:t xml:space="preserve">My time was spent designing in-game levels, polishing up the final game scene, obtaining </w:t>
+            </w:r>
+            <w:r>
+              <w:rPr>
+                <w:rFonts w:ascii="Calibri" w:eastAsia="Calibri" w:hAnsi="Calibri" w:cs="Calibri"/>
+              </w:rPr>
+              <w:t>usability</w:t>
+            </w:r>
+            <w:r>
+              <w:rPr>
+                <w:rFonts w:ascii="Calibri" w:eastAsia="Calibri" w:hAnsi="Calibri" w:cs="Calibri"/>
+              </w:rPr>
+              <w:t xml:space="preserve"> feedback. </w:t>
             </w:r>
           </w:p>
           <w:p>
@@ -723,29 +919,101 @@
               <w:rPr>
                 <w:rFonts w:ascii="Calibri" w:eastAsia="Calibri" w:hAnsi="Calibri" w:cs="Calibri"/>
               </w:rPr>
-              <w:t xml:space="preserve">The most important lesson for me to take away from this project is to make sure that when working on a project, make sure to have the fundmental mechanics working before making the project look astheicly please. So when the game is being tested the player have a better experience. </w:t>
-            </w:r>
-          </w:p>
-          <w:p>
-            <w:pPr>
-              <w:spacing w:after="0" w:line="240" w:lineRule="auto"/>
-              <w:rPr>
-                <w:rFonts w:ascii="Calibri" w:eastAsia="Calibri" w:hAnsi="Calibri" w:cs="Calibri"/>
-              </w:rPr>
-            </w:pPr>
-          </w:p>
-          <w:p>
-            <w:pPr>
-              <w:spacing w:after="0" w:line="240" w:lineRule="auto"/>
-              <w:rPr>
-                <w:rFonts w:ascii="Calibri" w:eastAsia="Calibri" w:hAnsi="Calibri" w:cs="Calibri"/>
-              </w:rPr>
-            </w:pPr>
-            <w:r>
-              <w:rPr>
-                <w:rFonts w:ascii="Calibri" w:eastAsia="Calibri" w:hAnsi="Calibri" w:cs="Calibri"/>
-              </w:rPr>
-              <w:t xml:space="preserve">Another lesson I would take away from this project would be to now alway try to rapidly iterate your project, to obtain a solid game loop at the beginning of the project. Allowing you to focus more creaing more of fun experince for the player. </w:t>
+              <w:t xml:space="preserve">The most important lesson for me to take away from this project is to make sure that when working on a project, make sure to have the </w:t>
+            </w:r>
+            <w:r>
+              <w:rPr>
+                <w:rFonts w:ascii="Calibri" w:eastAsia="Calibri" w:hAnsi="Calibri" w:cs="Calibri"/>
+              </w:rPr>
+              <w:t>fundamental</w:t>
+            </w:r>
+            <w:r>
+              <w:rPr>
+                <w:rFonts w:ascii="Calibri" w:eastAsia="Calibri" w:hAnsi="Calibri" w:cs="Calibri"/>
+              </w:rPr>
+              <w:t xml:space="preserve"> mechanics working before making the project look </w:t>
+            </w:r>
+            <w:r>
+              <w:rPr>
+                <w:rFonts w:ascii="Calibri" w:eastAsia="Calibri" w:hAnsi="Calibri" w:cs="Calibri"/>
+              </w:rPr>
+              <w:t>aesthetically</w:t>
+            </w:r>
+            <w:r>
+              <w:rPr>
+                <w:rFonts w:ascii="Calibri" w:eastAsia="Calibri" w:hAnsi="Calibri" w:cs="Calibri"/>
+              </w:rPr>
+              <w:t xml:space="preserve"> please. </w:t>
+            </w:r>
+            <w:r>
+              <w:rPr>
+                <w:rFonts w:ascii="Calibri" w:eastAsia="Calibri" w:hAnsi="Calibri" w:cs="Calibri"/>
+              </w:rPr>
+              <w:t>So,</w:t>
+            </w:r>
+            <w:r>
+              <w:rPr>
+                <w:rFonts w:ascii="Calibri" w:eastAsia="Calibri" w:hAnsi="Calibri" w:cs="Calibri"/>
+              </w:rPr>
+              <w:t xml:space="preserve"> when the game is being tested the player have a better experience. </w:t>
+            </w:r>
+          </w:p>
+          <w:p>
+            <w:pPr>
+              <w:spacing w:after="0" w:line="240" w:lineRule="auto"/>
+              <w:rPr>
+                <w:rFonts w:ascii="Calibri" w:eastAsia="Calibri" w:hAnsi="Calibri" w:cs="Calibri"/>
+              </w:rPr>
+            </w:pPr>
+          </w:p>
+          <w:p>
+            <w:pPr>
+              <w:spacing w:after="0" w:line="240" w:lineRule="auto"/>
+              <w:rPr>
+                <w:rFonts w:ascii="Calibri" w:eastAsia="Calibri" w:hAnsi="Calibri" w:cs="Calibri"/>
+              </w:rPr>
+            </w:pPr>
+            <w:r>
+              <w:rPr>
+                <w:rFonts w:ascii="Calibri" w:eastAsia="Calibri" w:hAnsi="Calibri" w:cs="Calibri"/>
+              </w:rPr>
+              <w:t xml:space="preserve">Another lesson I would take away from this project would be to now </w:t>
+            </w:r>
+            <w:r>
+              <w:rPr>
+                <w:rFonts w:ascii="Calibri" w:eastAsia="Calibri" w:hAnsi="Calibri" w:cs="Calibri"/>
+              </w:rPr>
+              <w:t>always</w:t>
+            </w:r>
+            <w:r>
+              <w:rPr>
+                <w:rFonts w:ascii="Calibri" w:eastAsia="Calibri" w:hAnsi="Calibri" w:cs="Calibri"/>
+              </w:rPr>
+              <w:t xml:space="preserve"> try to rapidly iterate your project, to obtain a solid game loop at the beginning of the project. Allowing you to focus more </w:t>
+            </w:r>
+            <w:r>
+              <w:rPr>
+                <w:rFonts w:ascii="Calibri" w:eastAsia="Calibri" w:hAnsi="Calibri" w:cs="Calibri"/>
+              </w:rPr>
+              <w:t>creating</w:t>
+            </w:r>
+            <w:r>
+              <w:rPr>
+                <w:rFonts w:ascii="Calibri" w:eastAsia="Calibri" w:hAnsi="Calibri" w:cs="Calibri"/>
+              </w:rPr>
+              <w:t xml:space="preserve"> more of fun </w:t>
+            </w:r>
+            <w:r>
+              <w:rPr>
+                <w:rFonts w:ascii="Calibri" w:eastAsia="Calibri" w:hAnsi="Calibri" w:cs="Calibri"/>
+              </w:rPr>
+              <w:t>experience</w:t>
+            </w:r>
+            <w:r>
+              <w:rPr>
+                <w:rFonts w:ascii="Calibri" w:eastAsia="Calibri" w:hAnsi="Calibri" w:cs="Calibri"/>
+              </w:rPr>
+              <w:t xml:space="preserve"> for the player. </w:t>
             </w:r>
           </w:p>
           <w:p>
@@ -812,8 +1080,6 @@
       </w:r>
     </w:p>
     <w:p>
-      <w:bookmarkStart w:id="0" w:name="_GoBack"/>
-      <w:bookmarkEnd w:id="0"/>
       <w:r>
         <w:lastRenderedPageBreak/>
         <w:t>Final Group Game Project Asset List</w:t>
@@ -825,7 +1091,14 @@
           <w:b/>
           <w:bCs/>
         </w:rPr>
-        <w:t>Research Assests</w:t>
+        <w:t xml:space="preserve">Research </w:t>
+      </w:r>
+      <w:r>
+        <w:rPr>
+          <w:b/>
+          <w:bCs/>
+        </w:rPr>
+        <w:t>Assets</w:t>
       </w:r>
     </w:p>
     <w:p>
@@ -904,7 +1177,15 @@
         </w:rPr>
       </w:pPr>
       <w:r>
-        <w:t xml:space="preserve">Asset list below, are a list of musical assets I made using the Magix Music Maker, a digital music editor software. </w:t>
+        <w:t xml:space="preserve">Asset list below, are a list of musical assets I made using the </w:t>
+      </w:r>
+      <w:proofErr w:type="spellStart"/>
+      <w:r>
+        <w:t>Magix</w:t>
+      </w:r>
+      <w:proofErr w:type="spellEnd"/>
+      <w:r>
+        <w:t xml:space="preserve"> Music Maker, a digital music editor software. </w:t>
       </w:r>
     </w:p>
     <w:p>
@@ -937,7 +1218,23 @@
           <w:b/>
           <w:bCs/>
         </w:rPr>
-        <w:t xml:space="preserve">Concept Art Assests </w:t>
+        <w:t xml:space="preserve">Concept Art </w:t>
+      </w:r>
+      <w:r>
+        <w:rPr>
+          <w:b/>
+          <w:bCs/>
+        </w:rPr>
+        <w:t>Assets</w:t>
+      </w:r>
+      <w:bookmarkStart w:id="0" w:name="_GoBack"/>
+      <w:bookmarkEnd w:id="0"/>
+      <w:r>
+        <w:rPr>
+          <w:b/>
+          <w:bCs/>
+        </w:rPr>
+        <w:t xml:space="preserve"> </w:t>
       </w:r>
     </w:p>
     <w:p>
@@ -1063,9 +1360,11 @@
           <w:numId w:val="6"/>
         </w:numPr>
       </w:pPr>
+      <w:proofErr w:type="spellStart"/>
       <w:r>
         <w:t>MainMenuButton.cs</w:t>
       </w:r>
+      <w:proofErr w:type="spellEnd"/>
     </w:p>
     <w:p>
       <w:r>
@@ -1113,9 +1412,11 @@
           <w:numId w:val="4"/>
         </w:numPr>
       </w:pPr>
+      <w:proofErr w:type="spellStart"/>
       <w:r>
         <w:t>GoldPitch-PowerPoint.ppxt</w:t>
       </w:r>
+      <w:proofErr w:type="spellEnd"/>
     </w:p>
     <w:p>
       <w:pPr>
@@ -1136,7 +1437,7 @@
 </file>
 
 <file path=word/endnotes.xml><?xml version="1.0" encoding="utf-8"?>
-<w:endnotes xmlns:ve="http://schemas.openxmlformats.org/markup-compatibility/2006" xmlns:o="urn:schemas-microsoft-com:office:office" xmlns:r="http://schemas.openxmlformats.org/officeDocument/2006/relationships" xmlns:m="http://schemas.openxmlformats.org/officeDocument/2006/math" xmlns:v="urn:schemas-microsoft-com:vml" xmlns:wp="http://schemas.openxmlformats.org/drawingml/2006/wordprocessingDrawing" xmlns:w10="urn:schemas-microsoft-com:office:word" xmlns:w="http://schemas.openxmlformats.org/wordprocessingml/2006/main" xmlns:wne="http://schemas.microsoft.com/office/word/2006/wordml">
+<w:endnotes xmlns:wpc="http://schemas.microsoft.com/office/word/2010/wordprocessingCanvas" xmlns:cx="http://schemas.microsoft.com/office/drawing/2014/chartex" xmlns:cx1="http://schemas.microsoft.com/office/drawing/2015/9/8/chartex" xmlns:cx2="http://schemas.microsoft.com/office/drawing/2015/10/21/chartex" xmlns:cx3="http://schemas.microsoft.com/office/drawing/2016/5/9/chartex" xmlns:cx4="http://schemas.microsoft.com/office/drawing/2016/5/10/chartex" xmlns:cx5="http://schemas.microsoft.com/office/drawing/2016/5/11/chartex" xmlns:cx6="http://schemas.microsoft.com/office/drawing/2016/5/12/chartex" xmlns:cx7="http://schemas.microsoft.com/office/drawing/2016/5/13/chartex" xmlns:cx8="http://schemas.microsoft.com/office/drawing/2016/5/14/chartex" xmlns:mc="http://schemas.openxmlformats.org/markup-compatibility/2006" xmlns:aink="http://schemas.microsoft.com/office/drawing/2016/ink" xmlns:am3d="http://schemas.microsoft.com/office/drawing/2017/model3d" xmlns:o="urn:schemas-microsoft-com:office:office" xmlns:r="http://schemas.openxmlformats.org/officeDocument/2006/relationships" xmlns:m="http://schemas.openxmlformats.org/officeDocument/2006/math" xmlns:v="urn:schemas-microsoft-com:vml" xmlns:wp14="http://schemas.microsoft.com/office/word/2010/wordprocessingDrawing" xmlns:wp="http://schemas.openxmlformats.org/drawingml/2006/wordprocessingDrawing" xmlns:w10="urn:schemas-microsoft-com:office:word" xmlns:w="http://schemas.openxmlformats.org/wordprocessingml/2006/main" xmlns:w14="http://schemas.microsoft.com/office/word/2010/wordml" xmlns:w15="http://schemas.microsoft.com/office/word/2012/wordml" xmlns:w16cid="http://schemas.microsoft.com/office/word/2016/wordml/cid" xmlns:w16se="http://schemas.microsoft.com/office/word/2015/wordml/symex" xmlns:wpg="http://schemas.microsoft.com/office/word/2010/wordprocessingGroup" xmlns:wpi="http://schemas.microsoft.com/office/word/2010/wordprocessingInk" xmlns:wne="http://schemas.microsoft.com/office/word/2006/wordml" xmlns:wps="http://schemas.microsoft.com/office/word/2010/wordprocessingShape" mc:Ignorable="w14 w15 w16se w16cid wp14">
   <w:endnote w:type="separator" w:id="-1">
     <w:p>
       <w:pPr>
@@ -1161,7 +1462,7 @@
 </file>
 
 <file path=word/footnotes.xml><?xml version="1.0" encoding="utf-8"?>
-<w:footnotes xmlns:ve="http://schemas.openxmlformats.org/markup-compatibility/2006" xmlns:o="urn:schemas-microsoft-com:office:office" xmlns:r="http://schemas.openxmlformats.org/officeDocument/2006/relationships" xmlns:m="http://schemas.openxmlformats.org/officeDocument/2006/math" xmlns:v="urn:schemas-microsoft-com:vml" xmlns:wp="http://schemas.openxmlformats.org/drawingml/2006/wordprocessingDrawing" xmlns:w10="urn:schemas-microsoft-com:office:word" xmlns:w="http://schemas.openxmlformats.org/wordprocessingml/2006/main" xmlns:wne="http://schemas.microsoft.com/office/word/2006/wordml">
+<w:footnotes xmlns:wpc="http://schemas.microsoft.com/office/word/2010/wordprocessingCanvas" xmlns:cx="http://schemas.microsoft.com/office/drawing/2014/chartex" xmlns:cx1="http://schemas.microsoft.com/office/drawing/2015/9/8/chartex" xmlns:cx2="http://schemas.microsoft.com/office/drawing/2015/10/21/chartex" xmlns:cx3="http://schemas.microsoft.com/office/drawing/2016/5/9/chartex" xmlns:cx4="http://schemas.microsoft.com/office/drawing/2016/5/10/chartex" xmlns:cx5="http://schemas.microsoft.com/office/drawing/2016/5/11/chartex" xmlns:cx6="http://schemas.microsoft.com/office/drawing/2016/5/12/chartex" xmlns:cx7="http://schemas.microsoft.com/office/drawing/2016/5/13/chartex" xmlns:cx8="http://schemas.microsoft.com/office/drawing/2016/5/14/chartex" xmlns:mc="http://schemas.openxmlformats.org/markup-compatibility/2006" xmlns:aink="http://schemas.microsoft.com/office/drawing/2016/ink" xmlns:am3d="http://schemas.microsoft.com/office/drawing/2017/model3d" xmlns:o="urn:schemas-microsoft-com:office:office" xmlns:r="http://schemas.openxmlformats.org/officeDocument/2006/relationships" xmlns:m="http://schemas.openxmlformats.org/officeDocument/2006/math" xmlns:v="urn:schemas-microsoft-com:vml" xmlns:wp14="http://schemas.microsoft.com/office/word/2010/wordprocessingDrawing" xmlns:wp="http://schemas.openxmlformats.org/drawingml/2006/wordprocessingDrawing" xmlns:w10="urn:schemas-microsoft-com:office:word" xmlns:w="http://schemas.openxmlformats.org/wordprocessingml/2006/main" xmlns:w14="http://schemas.microsoft.com/office/word/2010/wordml" xmlns:w15="http://schemas.microsoft.com/office/word/2012/wordml" xmlns:w16cid="http://schemas.microsoft.com/office/word/2016/wordml/cid" xmlns:w16se="http://schemas.microsoft.com/office/word/2015/wordml/symex" xmlns:wpg="http://schemas.microsoft.com/office/word/2010/wordprocessingGroup" xmlns:wpi="http://schemas.microsoft.com/office/word/2010/wordprocessingInk" xmlns:wne="http://schemas.microsoft.com/office/word/2006/wordml" xmlns:wps="http://schemas.microsoft.com/office/word/2010/wordprocessingShape" mc:Ignorable="w14 w15 w16se w16cid wp14">
   <w:footnote w:type="separator" w:id="-1">
     <w:p>
       <w:pPr>
@@ -1186,7 +1487,7 @@
 </file>
 
 <file path=word/header1.xml><?xml version="1.0" encoding="utf-8"?>
-<w:hdr xmlns:ve="http://schemas.openxmlformats.org/markup-compatibility/2006" xmlns:o="urn:schemas-microsoft-com:office:office" xmlns:r="http://schemas.openxmlformats.org/officeDocument/2006/relationships" xmlns:m="http://schemas.openxmlformats.org/officeDocument/2006/math" xmlns:v="urn:schemas-microsoft-com:vml" xmlns:wp="http://schemas.openxmlformats.org/drawingml/2006/wordprocessingDrawing" xmlns:w10="urn:schemas-microsoft-com:office:word" xmlns:w="http://schemas.openxmlformats.org/wordprocessingml/2006/main" xmlns:wne="http://schemas.microsoft.com/office/word/2006/wordml">
+<w:hdr xmlns:wpc="http://schemas.microsoft.com/office/word/2010/wordprocessingCanvas" xmlns:cx="http://schemas.microsoft.com/office/drawing/2014/chartex" xmlns:cx1="http://schemas.microsoft.com/office/drawing/2015/9/8/chartex" xmlns:cx2="http://schemas.microsoft.com/office/drawing/2015/10/21/chartex" xmlns:cx3="http://schemas.microsoft.com/office/drawing/2016/5/9/chartex" xmlns:cx4="http://schemas.microsoft.com/office/drawing/2016/5/10/chartex" xmlns:cx5="http://schemas.microsoft.com/office/drawing/2016/5/11/chartex" xmlns:cx6="http://schemas.microsoft.com/office/drawing/2016/5/12/chartex" xmlns:cx7="http://schemas.microsoft.com/office/drawing/2016/5/13/chartex" xmlns:cx8="http://schemas.microsoft.com/office/drawing/2016/5/14/chartex" xmlns:mc="http://schemas.openxmlformats.org/markup-compatibility/2006" xmlns:aink="http://schemas.microsoft.com/office/drawing/2016/ink" xmlns:am3d="http://schemas.microsoft.com/office/drawing/2017/model3d" xmlns:o="urn:schemas-microsoft-com:office:office" xmlns:r="http://schemas.openxmlformats.org/officeDocument/2006/relationships" xmlns:m="http://schemas.openxmlformats.org/officeDocument/2006/math" xmlns:v="urn:schemas-microsoft-com:vml" xmlns:wp14="http://schemas.microsoft.com/office/word/2010/wordprocessingDrawing" xmlns:wp="http://schemas.openxmlformats.org/drawingml/2006/wordprocessingDrawing" xmlns:w10="urn:schemas-microsoft-com:office:word" xmlns:w="http://schemas.openxmlformats.org/wordprocessingml/2006/main" xmlns:w14="http://schemas.microsoft.com/office/word/2010/wordml" xmlns:w15="http://schemas.microsoft.com/office/word/2012/wordml" xmlns:w16cid="http://schemas.microsoft.com/office/word/2016/wordml/cid" xmlns:w16se="http://schemas.microsoft.com/office/word/2015/wordml/symex" xmlns:wpg="http://schemas.microsoft.com/office/word/2010/wordprocessingGroup" xmlns:wpi="http://schemas.microsoft.com/office/word/2010/wordprocessingInk" xmlns:wne="http://schemas.microsoft.com/office/word/2006/wordml" xmlns:wps="http://schemas.microsoft.com/office/word/2010/wordprocessingShape" mc:Ignorable="w14 w15 w16se w16cid wp14">
   <w:p>
     <w:pPr>
       <w:pStyle w:val="Header"/>
@@ -1218,8 +1519,8 @@
 </file>
 
 <file path=word/numbering.xml><?xml version="1.0" encoding="utf-8"?>
-<w:numbering xmlns:ve="http://schemas.openxmlformats.org/markup-compatibility/2006" xmlns:o="urn:schemas-microsoft-com:office:office" xmlns:r="http://schemas.openxmlformats.org/officeDocument/2006/relationships" xmlns:m="http://schemas.openxmlformats.org/officeDocument/2006/math" xmlns:v="urn:schemas-microsoft-com:vml" xmlns:wp="http://schemas.openxmlformats.org/drawingml/2006/wordprocessingDrawing" xmlns:w10="urn:schemas-microsoft-com:office:word" xmlns:w="http://schemas.openxmlformats.org/wordprocessingml/2006/main" xmlns:wne="http://schemas.microsoft.com/office/word/2006/wordml">
-  <w:abstractNum w:abstractNumId="0">
+<w:numbering xmlns:wpc="http://schemas.microsoft.com/office/word/2010/wordprocessingCanvas" xmlns:cx="http://schemas.microsoft.com/office/drawing/2014/chartex" xmlns:cx1="http://schemas.microsoft.com/office/drawing/2015/9/8/chartex" xmlns:cx2="http://schemas.microsoft.com/office/drawing/2015/10/21/chartex" xmlns:cx3="http://schemas.microsoft.com/office/drawing/2016/5/9/chartex" xmlns:cx4="http://schemas.microsoft.com/office/drawing/2016/5/10/chartex" xmlns:cx5="http://schemas.microsoft.com/office/drawing/2016/5/11/chartex" xmlns:cx6="http://schemas.microsoft.com/office/drawing/2016/5/12/chartex" xmlns:cx7="http://schemas.microsoft.com/office/drawing/2016/5/13/chartex" xmlns:cx8="http://schemas.microsoft.com/office/drawing/2016/5/14/chartex" xmlns:mc="http://schemas.openxmlformats.org/markup-compatibility/2006" xmlns:aink="http://schemas.microsoft.com/office/drawing/2016/ink" xmlns:am3d="http://schemas.microsoft.com/office/drawing/2017/model3d" xmlns:o="urn:schemas-microsoft-com:office:office" xmlns:r="http://schemas.openxmlformats.org/officeDocument/2006/relationships" xmlns:m="http://schemas.openxmlformats.org/officeDocument/2006/math" xmlns:v="urn:schemas-microsoft-com:vml" xmlns:wp14="http://schemas.microsoft.com/office/word/2010/wordprocessingDrawing" xmlns:wp="http://schemas.openxmlformats.org/drawingml/2006/wordprocessingDrawing" xmlns:w10="urn:schemas-microsoft-com:office:word" xmlns:w="http://schemas.openxmlformats.org/wordprocessingml/2006/main" xmlns:w14="http://schemas.microsoft.com/office/word/2010/wordml" xmlns:w15="http://schemas.microsoft.com/office/word/2012/wordml" xmlns:w16cid="http://schemas.microsoft.com/office/word/2016/wordml/cid" xmlns:w16se="http://schemas.microsoft.com/office/word/2015/wordml/symex" xmlns:wpg="http://schemas.microsoft.com/office/word/2010/wordprocessingGroup" xmlns:wpi="http://schemas.microsoft.com/office/word/2010/wordprocessingInk" xmlns:wne="http://schemas.microsoft.com/office/word/2006/wordml" xmlns:wps="http://schemas.microsoft.com/office/word/2010/wordprocessingShape" mc:Ignorable="w14 w15 w16se w16cid wp14">
+  <w:abstractNum w:abstractNumId="0" w15:restartNumberingAfterBreak="0">
     <w:nsid w:val="0A016E5A"/>
     <w:multiLevelType w:val="hybridMultilevel"/>
     <w:tmpl w:val="87C4E498"/>
@@ -1332,7 +1633,7 @@
       </w:rPr>
     </w:lvl>
   </w:abstractNum>
-  <w:abstractNum w:abstractNumId="1">
+  <w:abstractNum w:abstractNumId="1" w15:restartNumberingAfterBreak="0">
     <w:nsid w:val="0B74100A"/>
     <w:multiLevelType w:val="multilevel"/>
     <w:tmpl w:val="9072D9B4"/>
@@ -1383,7 +1684,7 @@
       <w:lvlJc w:val="left"/>
     </w:lvl>
   </w:abstractNum>
-  <w:abstractNum w:abstractNumId="2">
+  <w:abstractNum w:abstractNumId="2" w15:restartNumberingAfterBreak="0">
     <w:nsid w:val="2CF14636"/>
     <w:multiLevelType w:val="hybridMultilevel"/>
     <w:tmpl w:val="24B8013C"/>
@@ -1496,7 +1797,7 @@
       </w:rPr>
     </w:lvl>
   </w:abstractNum>
-  <w:abstractNum w:abstractNumId="3">
+  <w:abstractNum w:abstractNumId="3" w15:restartNumberingAfterBreak="0">
     <w:nsid w:val="2EC32560"/>
     <w:multiLevelType w:val="hybridMultilevel"/>
     <w:tmpl w:val="276E0B72"/>
@@ -1609,7 +1910,7 @@
       </w:rPr>
     </w:lvl>
   </w:abstractNum>
-  <w:abstractNum w:abstractNumId="4">
+  <w:abstractNum w:abstractNumId="4" w15:restartNumberingAfterBreak="0">
     <w:nsid w:val="53AF1A0E"/>
     <w:multiLevelType w:val="hybridMultilevel"/>
     <w:tmpl w:val="6A50FCC6"/>
@@ -1722,7 +2023,7 @@
       </w:rPr>
     </w:lvl>
   </w:abstractNum>
-  <w:abstractNum w:abstractNumId="5">
+  <w:abstractNum w:abstractNumId="5" w15:restartNumberingAfterBreak="0">
     <w:nsid w:val="72EA5370"/>
     <w:multiLevelType w:val="hybridMultilevel"/>
     <w:tmpl w:val="744AD3FC"/>
@@ -1857,7 +2158,7 @@
 </file>
 
 <file path=word/styles.xml><?xml version="1.0" encoding="utf-8"?>
-<w:styles xmlns:r="http://schemas.openxmlformats.org/officeDocument/2006/relationships" xmlns:w="http://schemas.openxmlformats.org/wordprocessingml/2006/main">
+<w:styles xmlns:mc="http://schemas.openxmlformats.org/markup-compatibility/2006" xmlns:r="http://schemas.openxmlformats.org/officeDocument/2006/relationships" xmlns:w="http://schemas.openxmlformats.org/wordprocessingml/2006/main" xmlns:w14="http://schemas.microsoft.com/office/word/2010/wordml" xmlns:w15="http://schemas.microsoft.com/office/word/2012/wordml" xmlns:w16cid="http://schemas.microsoft.com/office/word/2016/wordml/cid" xmlns:w16se="http://schemas.microsoft.com/office/word/2015/wordml/symex" mc:Ignorable="w14 w15 w16se w16cid">
   <w:docDefaults>
     <w:rPrDefault>
       <w:rPr>
@@ -1873,144 +2174,382 @@
       </w:pPr>
     </w:pPrDefault>
   </w:docDefaults>
-  <w:latentStyles w:defLockedState="0" w:defUIPriority="99" w:defSemiHidden="1" w:defUnhideWhenUsed="1" w:defQFormat="0" w:count="267">
-    <w:lsdException w:name="Normal" w:semiHidden="0" w:uiPriority="0" w:unhideWhenUsed="0" w:qFormat="1"/>
-    <w:lsdException w:name="heading 1" w:semiHidden="0" w:uiPriority="9" w:unhideWhenUsed="0" w:qFormat="1"/>
-    <w:lsdException w:name="heading 2" w:uiPriority="9" w:qFormat="1"/>
-    <w:lsdException w:name="heading 3" w:uiPriority="9" w:qFormat="1"/>
-    <w:lsdException w:name="heading 4" w:uiPriority="9" w:qFormat="1"/>
-    <w:lsdException w:name="heading 5" w:uiPriority="9" w:qFormat="1"/>
-    <w:lsdException w:name="heading 6" w:uiPriority="9" w:qFormat="1"/>
-    <w:lsdException w:name="heading 7" w:uiPriority="9" w:qFormat="1"/>
-    <w:lsdException w:name="heading 8" w:uiPriority="9" w:qFormat="1"/>
-    <w:lsdException w:name="heading 9" w:uiPriority="9" w:qFormat="1"/>
-    <w:lsdException w:name="toc 1" w:uiPriority="39"/>
-    <w:lsdException w:name="toc 2" w:uiPriority="39"/>
-    <w:lsdException w:name="toc 3" w:uiPriority="39"/>
-    <w:lsdException w:name="toc 4" w:uiPriority="39"/>
-    <w:lsdException w:name="toc 5" w:uiPriority="39"/>
-    <w:lsdException w:name="toc 6" w:uiPriority="39"/>
-    <w:lsdException w:name="toc 7" w:uiPriority="39"/>
-    <w:lsdException w:name="toc 8" w:uiPriority="39"/>
-    <w:lsdException w:name="toc 9" w:uiPriority="39"/>
-    <w:lsdException w:name="caption" w:uiPriority="35" w:qFormat="1"/>
-    <w:lsdException w:name="Title" w:semiHidden="0" w:uiPriority="10" w:unhideWhenUsed="0" w:qFormat="1"/>
-    <w:lsdException w:name="Default Paragraph Font" w:uiPriority="1"/>
-    <w:lsdException w:name="Subtitle" w:semiHidden="0" w:uiPriority="11" w:unhideWhenUsed="0" w:qFormat="1"/>
-    <w:lsdException w:name="Strong" w:semiHidden="0" w:uiPriority="22" w:unhideWhenUsed="0" w:qFormat="1"/>
-    <w:lsdException w:name="Emphasis" w:semiHidden="0" w:uiPriority="20" w:unhideWhenUsed="0" w:qFormat="1"/>
-    <w:lsdException w:name="Table Grid" w:semiHidden="0" w:uiPriority="59" w:unhideWhenUsed="0"/>
-    <w:lsdException w:name="Placeholder Text" w:unhideWhenUsed="0"/>
-    <w:lsdException w:name="No Spacing" w:semiHidden="0" w:uiPriority="1" w:unhideWhenUsed="0" w:qFormat="1"/>
-    <w:lsdException w:name="Light Shading" w:semiHidden="0" w:uiPriority="60" w:unhideWhenUsed="0"/>
-    <w:lsdException w:name="Light List" w:semiHidden="0" w:uiPriority="61" w:unhideWhenUsed="0"/>
-    <w:lsdException w:name="Light Grid" w:semiHidden="0" w:uiPriority="62" w:unhideWhenUsed="0"/>
-    <w:lsdException w:name="Medium Shading 1" w:semiHidden="0" w:uiPriority="63" w:unhideWhenUsed="0"/>
-    <w:lsdException w:name="Medium Shading 2" w:semiHidden="0" w:uiPriority="64" w:unhideWhenUsed="0"/>
-    <w:lsdException w:name="Medium List 1" w:semiHidden="0" w:uiPriority="65" w:unhideWhenUsed="0"/>
-    <w:lsdException w:name="Medium List 2" w:semiHidden="0" w:uiPriority="66" w:unhideWhenUsed="0"/>
-    <w:lsdException w:name="Medium Grid 1" w:semiHidden="0" w:uiPriority="67" w:unhideWhenUsed="0"/>
-    <w:lsdException w:name="Medium Grid 2" w:semiHidden="0" w:uiPriority="68" w:unhideWhenUsed="0"/>
-    <w:lsdException w:name="Medium Grid 3" w:semiHidden="0" w:uiPriority="69" w:unhideWhenUsed="0"/>
-    <w:lsdException w:name="Dark List" w:semiHidden="0" w:uiPriority="70" w:unhideWhenUsed="0"/>
-    <w:lsdException w:name="Colorful Shading" w:semiHidden="0" w:uiPriority="71" w:unhideWhenUsed="0"/>
-    <w:lsdException w:name="Colorful List" w:semiHidden="0" w:uiPriority="72" w:unhideWhenUsed="0"/>
-    <w:lsdException w:name="Colorful Grid" w:semiHidden="0" w:uiPriority="73" w:unhideWhenUsed="0"/>
-    <w:lsdException w:name="Light Shading Accent 1" w:semiHidden="0" w:uiPriority="60" w:unhideWhenUsed="0"/>
-    <w:lsdException w:name="Light List Accent 1" w:semiHidden="0" w:uiPriority="61" w:unhideWhenUsed="0"/>
-    <w:lsdException w:name="Light Grid Accent 1" w:semiHidden="0" w:uiPriority="62" w:unhideWhenUsed="0"/>
-    <w:lsdException w:name="Medium Shading 1 Accent 1" w:semiHidden="0" w:uiPriority="63" w:unhideWhenUsed="0"/>
-    <w:lsdException w:name="Medium Shading 2 Accent 1" w:semiHidden="0" w:uiPriority="64" w:unhideWhenUsed="0"/>
-    <w:lsdException w:name="Medium List 1 Accent 1" w:semiHidden="0" w:uiPriority="65" w:unhideWhenUsed="0"/>
-    <w:lsdException w:name="Revision" w:unhideWhenUsed="0"/>
-    <w:lsdException w:name="List Paragraph" w:semiHidden="0" w:uiPriority="34" w:unhideWhenUsed="0" w:qFormat="1"/>
-    <w:lsdException w:name="Quote" w:semiHidden="0" w:uiPriority="29" w:unhideWhenUsed="0" w:qFormat="1"/>
-    <w:lsdException w:name="Intense Quote" w:semiHidden="0" w:uiPriority="30" w:unhideWhenUsed="0" w:qFormat="1"/>
-    <w:lsdException w:name="Medium List 2 Accent 1" w:semiHidden="0" w:uiPriority="66" w:unhideWhenUsed="0"/>
-    <w:lsdException w:name="Medium Grid 1 Accent 1" w:semiHidden="0" w:uiPriority="67" w:unhideWhenUsed="0"/>
-    <w:lsdException w:name="Medium Grid 2 Accent 1" w:semiHidden="0" w:uiPriority="68" w:unhideWhenUsed="0"/>
-    <w:lsdException w:name="Medium Grid 3 Accent 1" w:semiHidden="0" w:uiPriority="69" w:unhideWhenUsed="0"/>
-    <w:lsdException w:name="Dark List Accent 1" w:semiHidden="0" w:uiPriority="70" w:unhideWhenUsed="0"/>
-    <w:lsdException w:name="Colorful Shading Accent 1" w:semiHidden="0" w:uiPriority="71" w:unhideWhenUsed="0"/>
-    <w:lsdException w:name="Colorful List Accent 1" w:semiHidden="0" w:uiPriority="72" w:unhideWhenUsed="0"/>
-    <w:lsdException w:name="Colorful Grid Accent 1" w:semiHidden="0" w:uiPriority="73" w:unhideWhenUsed="0"/>
-    <w:lsdException w:name="Light Shading Accent 2" w:semiHidden="0" w:uiPriority="60" w:unhideWhenUsed="0"/>
-    <w:lsdException w:name="Light List Accent 2" w:semiHidden="0" w:uiPriority="61" w:unhideWhenUsed="0"/>
-    <w:lsdException w:name="Light Grid Accent 2" w:semiHidden="0" w:uiPriority="62" w:unhideWhenUsed="0"/>
-    <w:lsdException w:name="Medium Shading 1 Accent 2" w:semiHidden="0" w:uiPriority="63" w:unhideWhenUsed="0"/>
-    <w:lsdException w:name="Medium Shading 2 Accent 2" w:semiHidden="0" w:uiPriority="64" w:unhideWhenUsed="0"/>
-    <w:lsdException w:name="Medium List 1 Accent 2" w:semiHidden="0" w:uiPriority="65" w:unhideWhenUsed="0"/>
-    <w:lsdException w:name="Medium List 2 Accent 2" w:semiHidden="0" w:uiPriority="66" w:unhideWhenUsed="0"/>
-    <w:lsdException w:name="Medium Grid 1 Accent 2" w:semiHidden="0" w:uiPriority="67" w:unhideWhenUsed="0"/>
-    <w:lsdException w:name="Medium Grid 2 Accent 2" w:semiHidden="0" w:uiPriority="68" w:unhideWhenUsed="0"/>
-    <w:lsdException w:name="Medium Grid 3 Accent 2" w:semiHidden="0" w:uiPriority="69" w:unhideWhenUsed="0"/>
-    <w:lsdException w:name="Dark List Accent 2" w:semiHidden="0" w:uiPriority="70" w:unhideWhenUsed="0"/>
-    <w:lsdException w:name="Colorful Shading Accent 2" w:semiHidden="0" w:uiPriority="71" w:unhideWhenUsed="0"/>
-    <w:lsdException w:name="Colorful List Accent 2" w:semiHidden="0" w:uiPriority="72" w:unhideWhenUsed="0"/>
-    <w:lsdException w:name="Colorful Grid Accent 2" w:semiHidden="0" w:uiPriority="73" w:unhideWhenUsed="0"/>
-    <w:lsdException w:name="Light Shading Accent 3" w:semiHidden="0" w:uiPriority="60" w:unhideWhenUsed="0"/>
-    <w:lsdException w:name="Light List Accent 3" w:semiHidden="0" w:uiPriority="61" w:unhideWhenUsed="0"/>
-    <w:lsdException w:name="Light Grid Accent 3" w:semiHidden="0" w:uiPriority="62" w:unhideWhenUsed="0"/>
-    <w:lsdException w:name="Medium Shading 1 Accent 3" w:semiHidden="0" w:uiPriority="63" w:unhideWhenUsed="0"/>
-    <w:lsdException w:name="Medium Shading 2 Accent 3" w:semiHidden="0" w:uiPriority="64" w:unhideWhenUsed="0"/>
-    <w:lsdException w:name="Medium List 1 Accent 3" w:semiHidden="0" w:uiPriority="65" w:unhideWhenUsed="0"/>
-    <w:lsdException w:name="Medium List 2 Accent 3" w:semiHidden="0" w:uiPriority="66" w:unhideWhenUsed="0"/>
-    <w:lsdException w:name="Medium Grid 1 Accent 3" w:semiHidden="0" w:uiPriority="67" w:unhideWhenUsed="0"/>
-    <w:lsdException w:name="Medium Grid 2 Accent 3" w:semiHidden="0" w:uiPriority="68" w:unhideWhenUsed="0"/>
-    <w:lsdException w:name="Medium Grid 3 Accent 3" w:semiHidden="0" w:uiPriority="69" w:unhideWhenUsed="0"/>
-    <w:lsdException w:name="Dark List Accent 3" w:semiHidden="0" w:uiPriority="70" w:unhideWhenUsed="0"/>
-    <w:lsdException w:name="Colorful Shading Accent 3" w:semiHidden="0" w:uiPriority="71" w:unhideWhenUsed="0"/>
-    <w:lsdException w:name="Colorful List Accent 3" w:semiHidden="0" w:uiPriority="72" w:unhideWhenUsed="0"/>
-    <w:lsdException w:name="Colorful Grid Accent 3" w:semiHidden="0" w:uiPriority="73" w:unhideWhenUsed="0"/>
-    <w:lsdException w:name="Light Shading Accent 4" w:semiHidden="0" w:uiPriority="60" w:unhideWhenUsed="0"/>
-    <w:lsdException w:name="Light List Accent 4" w:semiHidden="0" w:uiPriority="61" w:unhideWhenUsed="0"/>
-    <w:lsdException w:name="Light Grid Accent 4" w:semiHidden="0" w:uiPriority="62" w:unhideWhenUsed="0"/>
-    <w:lsdException w:name="Medium Shading 1 Accent 4" w:semiHidden="0" w:uiPriority="63" w:unhideWhenUsed="0"/>
-    <w:lsdException w:name="Medium Shading 2 Accent 4" w:semiHidden="0" w:uiPriority="64" w:unhideWhenUsed="0"/>
-    <w:lsdException w:name="Medium List 1 Accent 4" w:semiHidden="0" w:uiPriority="65" w:unhideWhenUsed="0"/>
-    <w:lsdException w:name="Medium List 2 Accent 4" w:semiHidden="0" w:uiPriority="66" w:unhideWhenUsed="0"/>
-    <w:lsdException w:name="Medium Grid 1 Accent 4" w:semiHidden="0" w:uiPriority="67" w:unhideWhenUsed="0"/>
-    <w:lsdException w:name="Medium Grid 2 Accent 4" w:semiHidden="0" w:uiPriority="68" w:unhideWhenUsed="0"/>
-    <w:lsdException w:name="Medium Grid 3 Accent 4" w:semiHidden="0" w:uiPriority="69" w:unhideWhenUsed="0"/>
-    <w:lsdException w:name="Dark List Accent 4" w:semiHidden="0" w:uiPriority="70" w:unhideWhenUsed="0"/>
-    <w:lsdException w:name="Colorful Shading Accent 4" w:semiHidden="0" w:uiPriority="71" w:unhideWhenUsed="0"/>
-    <w:lsdException w:name="Colorful List Accent 4" w:semiHidden="0" w:uiPriority="72" w:unhideWhenUsed="0"/>
-    <w:lsdException w:name="Colorful Grid Accent 4" w:semiHidden="0" w:uiPriority="73" w:unhideWhenUsed="0"/>
-    <w:lsdException w:name="Light Shading Accent 5" w:semiHidden="0" w:uiPriority="60" w:unhideWhenUsed="0"/>
-    <w:lsdException w:name="Light List Accent 5" w:semiHidden="0" w:uiPriority="61" w:unhideWhenUsed="0"/>
-    <w:lsdException w:name="Light Grid Accent 5" w:semiHidden="0" w:uiPriority="62" w:unhideWhenUsed="0"/>
-    <w:lsdException w:name="Medium Shading 1 Accent 5" w:semiHidden="0" w:uiPriority="63" w:unhideWhenUsed="0"/>
-    <w:lsdException w:name="Medium Shading 2 Accent 5" w:semiHidden="0" w:uiPriority="64" w:unhideWhenUsed="0"/>
-    <w:lsdException w:name="Medium List 1 Accent 5" w:semiHidden="0" w:uiPriority="65" w:unhideWhenUsed="0"/>
-    <w:lsdException w:name="Medium List 2 Accent 5" w:semiHidden="0" w:uiPriority="66" w:unhideWhenUsed="0"/>
-    <w:lsdException w:name="Medium Grid 1 Accent 5" w:semiHidden="0" w:uiPriority="67" w:unhideWhenUsed="0"/>
-    <w:lsdException w:name="Medium Grid 2 Accent 5" w:semiHidden="0" w:uiPriority="68" w:unhideWhenUsed="0"/>
-    <w:lsdException w:name="Medium Grid 3 Accent 5" w:semiHidden="0" w:uiPriority="69" w:unhideWhenUsed="0"/>
-    <w:lsdException w:name="Dark List Accent 5" w:semiHidden="0" w:uiPriority="70" w:unhideWhenUsed="0"/>
-    <w:lsdException w:name="Colorful Shading Accent 5" w:semiHidden="0" w:uiPriority="71" w:unhideWhenUsed="0"/>
-    <w:lsdException w:name="Colorful List Accent 5" w:semiHidden="0" w:uiPriority="72" w:unhideWhenUsed="0"/>
-    <w:lsdException w:name="Colorful Grid Accent 5" w:semiHidden="0" w:uiPriority="73" w:unhideWhenUsed="0"/>
-    <w:lsdException w:name="Light Shading Accent 6" w:semiHidden="0" w:uiPriority="60" w:unhideWhenUsed="0"/>
-    <w:lsdException w:name="Light List Accent 6" w:semiHidden="0" w:uiPriority="61" w:unhideWhenUsed="0"/>
-    <w:lsdException w:name="Light Grid Accent 6" w:semiHidden="0" w:uiPriority="62" w:unhideWhenUsed="0"/>
-    <w:lsdException w:name="Medium Shading 1 Accent 6" w:semiHidden="0" w:uiPriority="63" w:unhideWhenUsed="0"/>
-    <w:lsdException w:name="Medium Shading 2 Accent 6" w:semiHidden="0" w:uiPriority="64" w:unhideWhenUsed="0"/>
-    <w:lsdException w:name="Medium List 1 Accent 6" w:semiHidden="0" w:uiPriority="65" w:unhideWhenUsed="0"/>
-    <w:lsdException w:name="Medium List 2 Accent 6" w:semiHidden="0" w:uiPriority="66" w:unhideWhenUsed="0"/>
-    <w:lsdException w:name="Medium Grid 1 Accent 6" w:semiHidden="0" w:uiPriority="67" w:unhideWhenUsed="0"/>
-    <w:lsdException w:name="Medium Grid 2 Accent 6" w:semiHidden="0" w:uiPriority="68" w:unhideWhenUsed="0"/>
-    <w:lsdException w:name="Medium Grid 3 Accent 6" w:semiHidden="0" w:uiPriority="69" w:unhideWhenUsed="0"/>
-    <w:lsdException w:name="Dark List Accent 6" w:semiHidden="0" w:uiPriority="70" w:unhideWhenUsed="0"/>
-    <w:lsdException w:name="Colorful Shading Accent 6" w:semiHidden="0" w:uiPriority="71" w:unhideWhenUsed="0"/>
-    <w:lsdException w:name="Colorful List Accent 6" w:semiHidden="0" w:uiPriority="72" w:unhideWhenUsed="0"/>
-    <w:lsdException w:name="Colorful Grid Accent 6" w:semiHidden="0" w:uiPriority="73" w:unhideWhenUsed="0"/>
-    <w:lsdException w:name="Subtle Emphasis" w:semiHidden="0" w:uiPriority="19" w:unhideWhenUsed="0" w:qFormat="1"/>
-    <w:lsdException w:name="Intense Emphasis" w:semiHidden="0" w:uiPriority="21" w:unhideWhenUsed="0" w:qFormat="1"/>
-    <w:lsdException w:name="Subtle Reference" w:semiHidden="0" w:uiPriority="31" w:unhideWhenUsed="0" w:qFormat="1"/>
-    <w:lsdException w:name="Intense Reference" w:semiHidden="0" w:uiPriority="32" w:unhideWhenUsed="0" w:qFormat="1"/>
-    <w:lsdException w:name="Book Title" w:semiHidden="0" w:uiPriority="33" w:unhideWhenUsed="0" w:qFormat="1"/>
-    <w:lsdException w:name="Bibliography" w:uiPriority="37"/>
-    <w:lsdException w:name="TOC Heading" w:uiPriority="39" w:qFormat="1"/>
+  <w:latentStyles w:defLockedState="0" w:defUIPriority="99" w:defSemiHidden="0" w:defUnhideWhenUsed="0" w:defQFormat="0" w:count="375">
+    <w:lsdException w:name="Normal" w:uiPriority="0" w:qFormat="1"/>
+    <w:lsdException w:name="heading 1" w:uiPriority="9" w:qFormat="1"/>
+    <w:lsdException w:name="heading 2" w:semiHidden="1" w:uiPriority="9" w:unhideWhenUsed="1" w:qFormat="1"/>
+    <w:lsdException w:name="heading 3" w:semiHidden="1" w:uiPriority="9" w:unhideWhenUsed="1" w:qFormat="1"/>
+    <w:lsdException w:name="heading 4" w:semiHidden="1" w:uiPriority="9" w:unhideWhenUsed="1" w:qFormat="1"/>
+    <w:lsdException w:name="heading 5" w:semiHidden="1" w:uiPriority="9" w:unhideWhenUsed="1" w:qFormat="1"/>
+    <w:lsdException w:name="heading 6" w:semiHidden="1" w:uiPriority="9" w:unhideWhenUsed="1" w:qFormat="1"/>
+    <w:lsdException w:name="heading 7" w:semiHidden="1" w:uiPriority="9" w:unhideWhenUsed="1" w:qFormat="1"/>
+    <w:lsdException w:name="heading 8" w:semiHidden="1" w:uiPriority="9" w:unhideWhenUsed="1" w:qFormat="1"/>
+    <w:lsdException w:name="heading 9" w:semiHidden="1" w:uiPriority="9" w:unhideWhenUsed="1" w:qFormat="1"/>
+    <w:lsdException w:name="index 1" w:semiHidden="1" w:unhideWhenUsed="1"/>
+    <w:lsdException w:name="index 2" w:semiHidden="1" w:unhideWhenUsed="1"/>
+    <w:lsdException w:name="index 3" w:semiHidden="1" w:unhideWhenUsed="1"/>
+    <w:lsdException w:name="index 4" w:semiHidden="1" w:unhideWhenUsed="1"/>
+    <w:lsdException w:name="index 5" w:semiHidden="1" w:unhideWhenUsed="1"/>
+    <w:lsdException w:name="index 6" w:semiHidden="1" w:unhideWhenUsed="1"/>
+    <w:lsdException w:name="index 7" w:semiHidden="1" w:unhideWhenUsed="1"/>
+    <w:lsdException w:name="index 8" w:semiHidden="1" w:unhideWhenUsed="1"/>
+    <w:lsdException w:name="index 9" w:semiHidden="1" w:unhideWhenUsed="1"/>
+    <w:lsdException w:name="toc 1" w:semiHidden="1" w:uiPriority="39" w:unhideWhenUsed="1"/>
+    <w:lsdException w:name="toc 2" w:semiHidden="1" w:uiPriority="39" w:unhideWhenUsed="1"/>
+    <w:lsdException w:name="toc 3" w:semiHidden="1" w:uiPriority="39" w:unhideWhenUsed="1"/>
+    <w:lsdException w:name="toc 4" w:semiHidden="1" w:uiPriority="39" w:unhideWhenUsed="1"/>
+    <w:lsdException w:name="toc 5" w:semiHidden="1" w:uiPriority="39" w:unhideWhenUsed="1"/>
+    <w:lsdException w:name="toc 6" w:semiHidden="1" w:uiPriority="39" w:unhideWhenUsed="1"/>
+    <w:lsdException w:name="toc 7" w:semiHidden="1" w:uiPriority="39" w:unhideWhenUsed="1"/>
+    <w:lsdException w:name="toc 8" w:semiHidden="1" w:uiPriority="39" w:unhideWhenUsed="1"/>
+    <w:lsdException w:name="toc 9" w:semiHidden="1" w:uiPriority="39" w:unhideWhenUsed="1"/>
+    <w:lsdException w:name="Normal Indent" w:semiHidden="1" w:unhideWhenUsed="1"/>
+    <w:lsdException w:name="footnote text" w:semiHidden="1" w:unhideWhenUsed="1"/>
+    <w:lsdException w:name="annotation text" w:semiHidden="1" w:unhideWhenUsed="1"/>
+    <w:lsdException w:name="header" w:semiHidden="1" w:unhideWhenUsed="1"/>
+    <w:lsdException w:name="footer" w:semiHidden="1" w:unhideWhenUsed="1"/>
+    <w:lsdException w:name="index heading" w:semiHidden="1" w:unhideWhenUsed="1"/>
+    <w:lsdException w:name="caption" w:semiHidden="1" w:uiPriority="35" w:unhideWhenUsed="1" w:qFormat="1"/>
+    <w:lsdException w:name="table of figures" w:semiHidden="1" w:unhideWhenUsed="1"/>
+    <w:lsdException w:name="envelope address" w:semiHidden="1" w:unhideWhenUsed="1"/>
+    <w:lsdException w:name="envelope return" w:semiHidden="1" w:unhideWhenUsed="1"/>
+    <w:lsdException w:name="footnote reference" w:semiHidden="1" w:unhideWhenUsed="1"/>
+    <w:lsdException w:name="annotation reference" w:semiHidden="1" w:unhideWhenUsed="1"/>
+    <w:lsdException w:name="line number" w:semiHidden="1" w:unhideWhenUsed="1"/>
+    <w:lsdException w:name="page number" w:semiHidden="1" w:unhideWhenUsed="1"/>
+    <w:lsdException w:name="endnote reference" w:semiHidden="1" w:unhideWhenUsed="1"/>
+    <w:lsdException w:name="endnote text" w:semiHidden="1" w:unhideWhenUsed="1"/>
+    <w:lsdException w:name="table of authorities" w:semiHidden="1" w:unhideWhenUsed="1"/>
+    <w:lsdException w:name="macro" w:semiHidden="1" w:unhideWhenUsed="1"/>
+    <w:lsdException w:name="toa heading" w:semiHidden="1" w:unhideWhenUsed="1"/>
+    <w:lsdException w:name="List" w:semiHidden="1" w:unhideWhenUsed="1"/>
+    <w:lsdException w:name="List Bullet" w:semiHidden="1" w:unhideWhenUsed="1"/>
+    <w:lsdException w:name="List Number" w:semiHidden="1" w:unhideWhenUsed="1"/>
+    <w:lsdException w:name="List 2" w:semiHidden="1" w:unhideWhenUsed="1"/>
+    <w:lsdException w:name="List 3" w:semiHidden="1" w:unhideWhenUsed="1"/>
+    <w:lsdException w:name="List 4" w:semiHidden="1" w:unhideWhenUsed="1"/>
+    <w:lsdException w:name="List 5" w:semiHidden="1" w:unhideWhenUsed="1"/>
+    <w:lsdException w:name="List Bullet 2" w:semiHidden="1" w:unhideWhenUsed="1"/>
+    <w:lsdException w:name="List Bullet 3" w:semiHidden="1" w:unhideWhenUsed="1"/>
+    <w:lsdException w:name="List Bullet 4" w:semiHidden="1" w:unhideWhenUsed="1"/>
+    <w:lsdException w:name="List Bullet 5" w:semiHidden="1" w:unhideWhenUsed="1"/>
+    <w:lsdException w:name="List Number 2" w:semiHidden="1" w:unhideWhenUsed="1"/>
+    <w:lsdException w:name="List Number 3" w:semiHidden="1" w:unhideWhenUsed="1"/>
+    <w:lsdException w:name="List Number 4" w:semiHidden="1" w:unhideWhenUsed="1"/>
+    <w:lsdException w:name="List Number 5" w:semiHidden="1" w:unhideWhenUsed="1"/>
+    <w:lsdException w:name="Title" w:uiPriority="10" w:qFormat="1"/>
+    <w:lsdException w:name="Closing" w:semiHidden="1" w:unhideWhenUsed="1"/>
+    <w:lsdException w:name="Signature" w:semiHidden="1" w:unhideWhenUsed="1"/>
+    <w:lsdException w:name="Default Paragraph Font" w:semiHidden="1" w:uiPriority="1" w:unhideWhenUsed="1"/>
+    <w:lsdException w:name="Body Text" w:semiHidden="1" w:unhideWhenUsed="1"/>
+    <w:lsdException w:name="Body Text Indent" w:semiHidden="1" w:unhideWhenUsed="1"/>
+    <w:lsdException w:name="List Continue" w:semiHidden="1" w:unhideWhenUsed="1"/>
+    <w:lsdException w:name="List Continue 2" w:semiHidden="1" w:unhideWhenUsed="1"/>
+    <w:lsdException w:name="List Continue 3" w:semiHidden="1" w:unhideWhenUsed="1"/>
+    <w:lsdException w:name="List Continue 4" w:semiHidden="1" w:unhideWhenUsed="1"/>
+    <w:lsdException w:name="List Continue 5" w:semiHidden="1" w:unhideWhenUsed="1"/>
+    <w:lsdException w:name="Message Header" w:semiHidden="1" w:unhideWhenUsed="1"/>
+    <w:lsdException w:name="Subtitle" w:uiPriority="11" w:qFormat="1"/>
+    <w:lsdException w:name="Salutation" w:semiHidden="1" w:unhideWhenUsed="1"/>
+    <w:lsdException w:name="Date" w:semiHidden="1" w:unhideWhenUsed="1"/>
+    <w:lsdException w:name="Body Text First Indent" w:semiHidden="1" w:unhideWhenUsed="1"/>
+    <w:lsdException w:name="Body Text First Indent 2" w:semiHidden="1" w:unhideWhenUsed="1"/>
+    <w:lsdException w:name="Note Heading" w:semiHidden="1" w:unhideWhenUsed="1"/>
+    <w:lsdException w:name="Body Text 2" w:semiHidden="1" w:unhideWhenUsed="1"/>
+    <w:lsdException w:name="Body Text 3" w:semiHidden="1" w:unhideWhenUsed="1"/>
+    <w:lsdException w:name="Body Text Indent 2" w:semiHidden="1" w:unhideWhenUsed="1"/>
+    <w:lsdException w:name="Body Text Indent 3" w:semiHidden="1" w:unhideWhenUsed="1"/>
+    <w:lsdException w:name="Block Text" w:semiHidden="1" w:unhideWhenUsed="1"/>
+    <w:lsdException w:name="Hyperlink" w:semiHidden="1" w:unhideWhenUsed="1"/>
+    <w:lsdException w:name="FollowedHyperlink" w:semiHidden="1" w:unhideWhenUsed="1"/>
+    <w:lsdException w:name="Strong" w:uiPriority="22" w:qFormat="1"/>
+    <w:lsdException w:name="Emphasis" w:uiPriority="20" w:qFormat="1"/>
+    <w:lsdException w:name="Document Map" w:semiHidden="1" w:unhideWhenUsed="1"/>
+    <w:lsdException w:name="Plain Text" w:semiHidden="1" w:unhideWhenUsed="1"/>
+    <w:lsdException w:name="E-mail Signature" w:semiHidden="1" w:unhideWhenUsed="1"/>
+    <w:lsdException w:name="HTML Top of Form" w:semiHidden="1" w:unhideWhenUsed="1"/>
+    <w:lsdException w:name="HTML Bottom of Form" w:semiHidden="1" w:unhideWhenUsed="1"/>
+    <w:lsdException w:name="Normal (Web)" w:semiHidden="1" w:unhideWhenUsed="1"/>
+    <w:lsdException w:name="HTML Acronym" w:semiHidden="1" w:unhideWhenUsed="1"/>
+    <w:lsdException w:name="HTML Address" w:semiHidden="1" w:unhideWhenUsed="1"/>
+    <w:lsdException w:name="HTML Cite" w:semiHidden="1" w:unhideWhenUsed="1"/>
+    <w:lsdException w:name="HTML Code" w:semiHidden="1" w:unhideWhenUsed="1"/>
+    <w:lsdException w:name="HTML Definition" w:semiHidden="1" w:unhideWhenUsed="1"/>
+    <w:lsdException w:name="HTML Keyboard" w:semiHidden="1" w:unhideWhenUsed="1"/>
+    <w:lsdException w:name="HTML Preformatted" w:semiHidden="1" w:unhideWhenUsed="1"/>
+    <w:lsdException w:name="HTML Sample" w:semiHidden="1" w:unhideWhenUsed="1"/>
+    <w:lsdException w:name="HTML Typewriter" w:semiHidden="1" w:unhideWhenUsed="1"/>
+    <w:lsdException w:name="HTML Variable" w:semiHidden="1" w:unhideWhenUsed="1"/>
+    <w:lsdException w:name="Normal Table" w:semiHidden="1" w:unhideWhenUsed="1"/>
+    <w:lsdException w:name="annotation subject" w:semiHidden="1" w:unhideWhenUsed="1"/>
+    <w:lsdException w:name="No List" w:semiHidden="1" w:unhideWhenUsed="1"/>
+    <w:lsdException w:name="Outline List 1" w:semiHidden="1" w:unhideWhenUsed="1"/>
+    <w:lsdException w:name="Outline List 2" w:semiHidden="1" w:unhideWhenUsed="1"/>
+    <w:lsdException w:name="Outline List 3" w:semiHidden="1" w:unhideWhenUsed="1"/>
+    <w:lsdException w:name="Table Simple 1" w:semiHidden="1" w:unhideWhenUsed="1"/>
+    <w:lsdException w:name="Table Simple 2" w:semiHidden="1" w:unhideWhenUsed="1"/>
+    <w:lsdException w:name="Table Simple 3" w:semiHidden="1" w:unhideWhenUsed="1"/>
+    <w:lsdException w:name="Table Classic 1" w:semiHidden="1" w:unhideWhenUsed="1"/>
+    <w:lsdException w:name="Table Classic 2" w:semiHidden="1" w:unhideWhenUsed="1"/>
+    <w:lsdException w:name="Table Classic 3" w:semiHidden="1" w:unhideWhenUsed="1"/>
+    <w:lsdException w:name="Table Classic 4" w:semiHidden="1" w:unhideWhenUsed="1"/>
+    <w:lsdException w:name="Table Colorful 1" w:semiHidden="1" w:unhideWhenUsed="1"/>
+    <w:lsdException w:name="Table Colorful 2" w:semiHidden="1" w:unhideWhenUsed="1"/>
+    <w:lsdException w:name="Table Colorful 3" w:semiHidden="1" w:unhideWhenUsed="1"/>
+    <w:lsdException w:name="Table Columns 1" w:semiHidden="1" w:unhideWhenUsed="1"/>
+    <w:lsdException w:name="Table Columns 2" w:semiHidden="1" w:unhideWhenUsed="1"/>
+    <w:lsdException w:name="Table Columns 3" w:semiHidden="1" w:unhideWhenUsed="1"/>
+    <w:lsdException w:name="Table Columns 4" w:semiHidden="1" w:unhideWhenUsed="1"/>
+    <w:lsdException w:name="Table Columns 5" w:semiHidden="1" w:unhideWhenUsed="1"/>
+    <w:lsdException w:name="Table Grid 1" w:semiHidden="1" w:unhideWhenUsed="1"/>
+    <w:lsdException w:name="Table Grid 2" w:semiHidden="1" w:unhideWhenUsed="1"/>
+    <w:lsdException w:name="Table Grid 3" w:semiHidden="1" w:unhideWhenUsed="1"/>
+    <w:lsdException w:name="Table Grid 4" w:semiHidden="1" w:unhideWhenUsed="1"/>
+    <w:lsdException w:name="Table Grid 5" w:semiHidden="1" w:unhideWhenUsed="1"/>
+    <w:lsdException w:name="Table Grid 6" w:semiHidden="1" w:unhideWhenUsed="1"/>
+    <w:lsdException w:name="Table Grid 7" w:semiHidden="1" w:unhideWhenUsed="1"/>
+    <w:lsdException w:name="Table Grid 8" w:semiHidden="1" w:unhideWhenUsed="1"/>
+    <w:lsdException w:name="Table List 1" w:semiHidden="1" w:unhideWhenUsed="1"/>
+    <w:lsdException w:name="Table List 2" w:semiHidden="1" w:unhideWhenUsed="1"/>
+    <w:lsdException w:name="Table List 3" w:semiHidden="1" w:unhideWhenUsed="1"/>
+    <w:lsdException w:name="Table List 4" w:semiHidden="1" w:unhideWhenUsed="1"/>
+    <w:lsdException w:name="Table List 5" w:semiHidden="1" w:unhideWhenUsed="1"/>
+    <w:lsdException w:name="Table List 6" w:semiHidden="1" w:unhideWhenUsed="1"/>
+    <w:lsdException w:name="Table List 7" w:semiHidden="1" w:unhideWhenUsed="1"/>
+    <w:lsdException w:name="Table List 8" w:semiHidden="1" w:unhideWhenUsed="1"/>
+    <w:lsdException w:name="Table 3D effects 1" w:semiHidden="1" w:unhideWhenUsed="1"/>
+    <w:lsdException w:name="Table 3D effects 2" w:semiHidden="1" w:unhideWhenUsed="1"/>
+    <w:lsdException w:name="Table 3D effects 3" w:semiHidden="1" w:unhideWhenUsed="1"/>
+    <w:lsdException w:name="Table Contemporary" w:semiHidden="1" w:unhideWhenUsed="1"/>
+    <w:lsdException w:name="Table Elegant" w:semiHidden="1" w:unhideWhenUsed="1"/>
+    <w:lsdException w:name="Table Professional" w:semiHidden="1" w:unhideWhenUsed="1"/>
+    <w:lsdException w:name="Table Subtle 1" w:semiHidden="1" w:unhideWhenUsed="1"/>
+    <w:lsdException w:name="Table Subtle 2" w:semiHidden="1" w:unhideWhenUsed="1"/>
+    <w:lsdException w:name="Table Web 1" w:semiHidden="1" w:unhideWhenUsed="1"/>
+    <w:lsdException w:name="Table Web 2" w:semiHidden="1" w:unhideWhenUsed="1"/>
+    <w:lsdException w:name="Table Web 3" w:semiHidden="1" w:unhideWhenUsed="1"/>
+    <w:lsdException w:name="Balloon Text" w:semiHidden="1" w:unhideWhenUsed="1"/>
+    <w:lsdException w:name="Table Grid" w:semiHidden="1" w:uiPriority="59" w:unhideWhenUsed="1"/>
+    <w:lsdException w:name="Table Theme" w:semiHidden="1" w:unhideWhenUsed="1"/>
+    <w:lsdException w:name="Placeholder Text" w:semiHidden="1"/>
+    <w:lsdException w:name="No Spacing" w:uiPriority="1" w:qFormat="1"/>
+    <w:lsdException w:name="Light Shading" w:uiPriority="60"/>
+    <w:lsdException w:name="Light List" w:uiPriority="61"/>
+    <w:lsdException w:name="Light Grid" w:uiPriority="62"/>
+    <w:lsdException w:name="Medium Shading 1" w:uiPriority="63"/>
+    <w:lsdException w:name="Medium Shading 2" w:uiPriority="64"/>
+    <w:lsdException w:name="Medium List 1" w:uiPriority="65"/>
+    <w:lsdException w:name="Medium List 2" w:uiPriority="66"/>
+    <w:lsdException w:name="Medium Grid 1" w:uiPriority="67"/>
+    <w:lsdException w:name="Medium Grid 2" w:uiPriority="68"/>
+    <w:lsdException w:name="Medium Grid 3" w:uiPriority="69"/>
+    <w:lsdException w:name="Dark List" w:uiPriority="70"/>
+    <w:lsdException w:name="Colorful Shading" w:uiPriority="71"/>
+    <w:lsdException w:name="Colorful List" w:uiPriority="72"/>
+    <w:lsdException w:name="Colorful Grid" w:uiPriority="73"/>
+    <w:lsdException w:name="Light Shading Accent 1" w:uiPriority="60"/>
+    <w:lsdException w:name="Light List Accent 1" w:uiPriority="61"/>
+    <w:lsdException w:name="Light Grid Accent 1" w:uiPriority="62"/>
+    <w:lsdException w:name="Medium Shading 1 Accent 1" w:uiPriority="63"/>
+    <w:lsdException w:name="Medium Shading 2 Accent 1" w:uiPriority="64"/>
+    <w:lsdException w:name="Medium List 1 Accent 1" w:uiPriority="65"/>
+    <w:lsdException w:name="Revision" w:semiHidden="1"/>
+    <w:lsdException w:name="List Paragraph" w:uiPriority="34" w:qFormat="1"/>
+    <w:lsdException w:name="Quote" w:uiPriority="29" w:qFormat="1"/>
+    <w:lsdException w:name="Intense Quote" w:uiPriority="30" w:qFormat="1"/>
+    <w:lsdException w:name="Medium List 2 Accent 1" w:uiPriority="66"/>
+    <w:lsdException w:name="Medium Grid 1 Accent 1" w:uiPriority="67"/>
+    <w:lsdException w:name="Medium Grid 2 Accent 1" w:uiPriority="68"/>
+    <w:lsdException w:name="Medium Grid 3 Accent 1" w:uiPriority="69"/>
+    <w:lsdException w:name="Dark List Accent 1" w:uiPriority="70"/>
+    <w:lsdException w:name="Colorful Shading Accent 1" w:uiPriority="71"/>
+    <w:lsdException w:name="Colorful List Accent 1" w:uiPriority="72"/>
+    <w:lsdException w:name="Colorful Grid Accent 1" w:uiPriority="73"/>
+    <w:lsdException w:name="Light Shading Accent 2" w:uiPriority="60"/>
+    <w:lsdException w:name="Light List Accent 2" w:uiPriority="61"/>
+    <w:lsdException w:name="Light Grid Accent 2" w:uiPriority="62"/>
+    <w:lsdException w:name="Medium Shading 1 Accent 2" w:uiPriority="63"/>
+    <w:lsdException w:name="Medium Shading 2 Accent 2" w:uiPriority="64"/>
+    <w:lsdException w:name="Medium List 1 Accent 2" w:uiPriority="65"/>
+    <w:lsdException w:name="Medium List 2 Accent 2" w:uiPriority="66"/>
+    <w:lsdException w:name="Medium Grid 1 Accent 2" w:uiPriority="67"/>
+    <w:lsdException w:name="Medium Grid 2 Accent 2" w:uiPriority="68"/>
+    <w:lsdException w:name="Medium Grid 3 Accent 2" w:uiPriority="69"/>
+    <w:lsdException w:name="Dark List Accent 2" w:uiPriority="70"/>
+    <w:lsdException w:name="Colorful Shading Accent 2" w:uiPriority="71"/>
+    <w:lsdException w:name="Colorful List Accent 2" w:uiPriority="72"/>
+    <w:lsdException w:name="Colorful Grid Accent 2" w:uiPriority="73"/>
+    <w:lsdException w:name="Light Shading Accent 3" w:uiPriority="60"/>
+    <w:lsdException w:name="Light List Accent 3" w:uiPriority="61"/>
+    <w:lsdException w:name="Light Grid Accent 3" w:uiPriority="62"/>
+    <w:lsdException w:name="Medium Shading 1 Accent 3" w:uiPriority="63"/>
+    <w:lsdException w:name="Medium Shading 2 Accent 3" w:uiPriority="64"/>
+    <w:lsdException w:name="Medium List 1 Accent 3" w:uiPriority="65"/>
+    <w:lsdException w:name="Medium List 2 Accent 3" w:uiPriority="66"/>
+    <w:lsdException w:name="Medium Grid 1 Accent 3" w:uiPriority="67"/>
+    <w:lsdException w:name="Medium Grid 2 Accent 3" w:uiPriority="68"/>
+    <w:lsdException w:name="Medium Grid 3 Accent 3" w:uiPriority="69"/>
+    <w:lsdException w:name="Dark List Accent 3" w:uiPriority="70"/>
+    <w:lsdException w:name="Colorful Shading Accent 3" w:uiPriority="71"/>
+    <w:lsdException w:name="Colorful List Accent 3" w:uiPriority="72"/>
+    <w:lsdException w:name="Colorful Grid Accent 3" w:uiPriority="73"/>
+    <w:lsdException w:name="Light Shading Accent 4" w:uiPriority="60"/>
+    <w:lsdException w:name="Light List Accent 4" w:uiPriority="61"/>
+    <w:lsdException w:name="Light Grid Accent 4" w:uiPriority="62"/>
+    <w:lsdException w:name="Medium Shading 1 Accent 4" w:uiPriority="63"/>
+    <w:lsdException w:name="Medium Shading 2 Accent 4" w:uiPriority="64"/>
+    <w:lsdException w:name="Medium List 1 Accent 4" w:uiPriority="65"/>
+    <w:lsdException w:name="Medium List 2 Accent 4" w:uiPriority="66"/>
+    <w:lsdException w:name="Medium Grid 1 Accent 4" w:uiPriority="67"/>
+    <w:lsdException w:name="Medium Grid 2 Accent 4" w:uiPriority="68"/>
+    <w:lsdException w:name="Medium Grid 3 Accent 4" w:uiPriority="69"/>
+    <w:lsdException w:name="Dark List Accent 4" w:uiPriority="70"/>
+    <w:lsdException w:name="Colorful Shading Accent 4" w:uiPriority="71"/>
+    <w:lsdException w:name="Colorful List Accent 4" w:uiPriority="72"/>
+    <w:lsdException w:name="Colorful Grid Accent 4" w:uiPriority="73"/>
+    <w:lsdException w:name="Light Shading Accent 5" w:uiPriority="60"/>
+    <w:lsdException w:name="Light List Accent 5" w:uiPriority="61"/>
+    <w:lsdException w:name="Light Grid Accent 5" w:uiPriority="62"/>
+    <w:lsdException w:name="Medium Shading 1 Accent 5" w:uiPriority="63"/>
+    <w:lsdException w:name="Medium Shading 2 Accent 5" w:uiPriority="64"/>
+    <w:lsdException w:name="Medium List 1 Accent 5" w:uiPriority="65"/>
+    <w:lsdException w:name="Medium List 2 Accent 5" w:uiPriority="66"/>
+    <w:lsdException w:name="Medium Grid 1 Accent 5" w:uiPriority="67"/>
+    <w:lsdException w:name="Medium Grid 2 Accent 5" w:uiPriority="68"/>
+    <w:lsdException w:name="Medium Grid 3 Accent 5" w:uiPriority="69"/>
+    <w:lsdException w:name="Dark List Accent 5" w:uiPriority="70"/>
+    <w:lsdException w:name="Colorful Shading Accent 5" w:uiPriority="71"/>
+    <w:lsdException w:name="Colorful List Accent 5" w:uiPriority="72"/>
+    <w:lsdException w:name="Colorful Grid Accent 5" w:uiPriority="73"/>
+    <w:lsdException w:name="Light Shading Accent 6" w:uiPriority="60"/>
+    <w:lsdException w:name="Light List Accent 6" w:uiPriority="61"/>
+    <w:lsdException w:name="Light Grid Accent 6" w:uiPriority="62"/>
+    <w:lsdException w:name="Medium Shading 1 Accent 6" w:uiPriority="63"/>
+    <w:lsdException w:name="Medium Shading 2 Accent 6" w:uiPriority="64"/>
+    <w:lsdException w:name="Medium List 1 Accent 6" w:uiPriority="65"/>
+    <w:lsdException w:name="Medium List 2 Accent 6" w:uiPriority="66"/>
+    <w:lsdException w:name="Medium Grid 1 Accent 6" w:uiPriority="67"/>
+    <w:lsdException w:name="Medium Grid 2 Accent 6" w:uiPriority="68"/>
+    <w:lsdException w:name="Medium Grid 3 Accent 6" w:uiPriority="69"/>
+    <w:lsdException w:name="Dark List Accent 6" w:uiPriority="70"/>
+    <w:lsdException w:name="Colorful Shading Accent 6" w:uiPriority="71"/>
+    <w:lsdException w:name="Colorful List Accent 6" w:uiPriority="72"/>
+    <w:lsdException w:name="Colorful Grid Accent 6" w:uiPriority="73"/>
+    <w:lsdException w:name="Subtle Emphasis" w:uiPriority="19" w:qFormat="1"/>
+    <w:lsdException w:name="Intense Emphasis" w:uiPriority="21" w:qFormat="1"/>
+    <w:lsdException w:name="Subtle Reference" w:uiPriority="31" w:qFormat="1"/>
+    <w:lsdException w:name="Intense Reference" w:uiPriority="32" w:qFormat="1"/>
+    <w:lsdException w:name="Book Title" w:uiPriority="33" w:qFormat="1"/>
+    <w:lsdException w:name="Bibliography" w:semiHidden="1" w:uiPriority="37" w:unhideWhenUsed="1"/>
+    <w:lsdException w:name="TOC Heading" w:semiHidden="1" w:uiPriority="39" w:unhideWhenUsed="1" w:qFormat="1"/>
+    <w:lsdException w:name="Plain Table 1" w:uiPriority="41"/>
+    <w:lsdException w:name="Plain Table 2" w:uiPriority="42"/>
+    <w:lsdException w:name="Plain Table 3" w:uiPriority="43"/>
+    <w:lsdException w:name="Plain Table 4" w:uiPriority="44"/>
+    <w:lsdException w:name="Plain Table 5" w:uiPriority="45"/>
+    <w:lsdException w:name="Grid Table Light" w:uiPriority="40"/>
+    <w:lsdException w:name="Grid Table 1 Light" w:uiPriority="46"/>
+    <w:lsdException w:name="Grid Table 2" w:uiPriority="47"/>
+    <w:lsdException w:name="Grid Table 3" w:uiPriority="48"/>
+    <w:lsdException w:name="Grid Table 4" w:uiPriority="49"/>
+    <w:lsdException w:name="Grid Table 5 Dark" w:uiPriority="50"/>
+    <w:lsdException w:name="Grid Table 6 Colorful" w:uiPriority="51"/>
+    <w:lsdException w:name="Grid Table 7 Colorful" w:uiPriority="52"/>
+    <w:lsdException w:name="Grid Table 1 Light Accent 1" w:uiPriority="46"/>
+    <w:lsdException w:name="Grid Table 2 Accent 1" w:uiPriority="47"/>
+    <w:lsdException w:name="Grid Table 3 Accent 1" w:uiPriority="48"/>
+    <w:lsdException w:name="Grid Table 4 Accent 1" w:uiPriority="49"/>
+    <w:lsdException w:name="Grid Table 5 Dark Accent 1" w:uiPriority="50"/>
+    <w:lsdException w:name="Grid Table 6 Colorful Accent 1" w:uiPriority="51"/>
+    <w:lsdException w:name="Grid Table 7 Colorful Accent 1" w:uiPriority="52"/>
+    <w:lsdException w:name="Grid Table 1 Light Accent 2" w:uiPriority="46"/>
+    <w:lsdException w:name="Grid Table 2 Accent 2" w:uiPriority="47"/>
+    <w:lsdException w:name="Grid Table 3 Accent 2" w:uiPriority="48"/>
+    <w:lsdException w:name="Grid Table 4 Accent 2" w:uiPriority="49"/>
+    <w:lsdException w:name="Grid Table 5 Dark Accent 2" w:uiPriority="50"/>
+    <w:lsdException w:name="Grid Table 6 Colorful Accent 2" w:uiPriority="51"/>
+    <w:lsdException w:name="Grid Table 7 Colorful Accent 2" w:uiPriority="52"/>
+    <w:lsdException w:name="Grid Table 1 Light Accent 3" w:uiPriority="46"/>
+    <w:lsdException w:name="Grid Table 2 Accent 3" w:uiPriority="47"/>
+    <w:lsdException w:name="Grid Table 3 Accent 3" w:uiPriority="48"/>
+    <w:lsdException w:name="Grid Table 4 Accent 3" w:uiPriority="49"/>
+    <w:lsdException w:name="Grid Table 5 Dark Accent 3" w:uiPriority="50"/>
+    <w:lsdException w:name="Grid Table 6 Colorful Accent 3" w:uiPriority="51"/>
+    <w:lsdException w:name="Grid Table 7 Colorful Accent 3" w:uiPriority="52"/>
+    <w:lsdException w:name="Grid Table 1 Light Accent 4" w:uiPriority="46"/>
+    <w:lsdException w:name="Grid Table 2 Accent 4" w:uiPriority="47"/>
+    <w:lsdException w:name="Grid Table 3 Accent 4" w:uiPriority="48"/>
+    <w:lsdException w:name="Grid Table 4 Accent 4" w:uiPriority="49"/>
+    <w:lsdException w:name="Grid Table 5 Dark Accent 4" w:uiPriority="50"/>
+    <w:lsdException w:name="Grid Table 6 Colorful Accent 4" w:uiPriority="51"/>
+    <w:lsdException w:name="Grid Table 7 Colorful Accent 4" w:uiPriority="52"/>
+    <w:lsdException w:name="Grid Table 1 Light Accent 5" w:uiPriority="46"/>
+    <w:lsdException w:name="Grid Table 2 Accent 5" w:uiPriority="47"/>
+    <w:lsdException w:name="Grid Table 3 Accent 5" w:uiPriority="48"/>
+    <w:lsdException w:name="Grid Table 4 Accent 5" w:uiPriority="49"/>
+    <w:lsdException w:name="Grid Table 5 Dark Accent 5" w:uiPriority="50"/>
+    <w:lsdException w:name="Grid Table 6 Colorful Accent 5" w:uiPriority="51"/>
+    <w:lsdException w:name="Grid Table 7 Colorful Accent 5" w:uiPriority="52"/>
+    <w:lsdException w:name="Grid Table 1 Light Accent 6" w:uiPriority="46"/>
+    <w:lsdException w:name="Grid Table 2 Accent 6" w:uiPriority="47"/>
+    <w:lsdException w:name="Grid Table 3 Accent 6" w:uiPriority="48"/>
+    <w:lsdException w:name="Grid Table 4 Accent 6" w:uiPriority="49"/>
+    <w:lsdException w:name="Grid Table 5 Dark Accent 6" w:uiPriority="50"/>
+    <w:lsdException w:name="Grid Table 6 Colorful Accent 6" w:uiPriority="51"/>
+    <w:lsdException w:name="Grid Table 7 Colorful Accent 6" w:uiPriority="52"/>
+    <w:lsdException w:name="List Table 1 Light" w:uiPriority="46"/>
+    <w:lsdException w:name="List Table 2" w:uiPriority="47"/>
+    <w:lsdException w:name="List Table 3" w:uiPriority="48"/>
+    <w:lsdException w:name="List Table 4" w:uiPriority="49"/>
+    <w:lsdException w:name="List Table 5 Dark" w:uiPriority="50"/>
+    <w:lsdException w:name="List Table 6 Colorful" w:uiPriority="51"/>
+    <w:lsdException w:name="List Table 7 Colorful" w:uiPriority="52"/>
+    <w:lsdException w:name="List Table 1 Light Accent 1" w:uiPriority="46"/>
+    <w:lsdException w:name="List Table 2 Accent 1" w:uiPriority="47"/>
+    <w:lsdException w:name="List Table 3 Accent 1" w:uiPriority="48"/>
+    <w:lsdException w:name="List Table 4 Accent 1" w:uiPriority="49"/>
+    <w:lsdException w:name="List Table 5 Dark Accent 1" w:uiPriority="50"/>
+    <w:lsdException w:name="List Table 6 Colorful Accent 1" w:uiPriority="51"/>
+    <w:lsdException w:name="List Table 7 Colorful Accent 1" w:uiPriority="52"/>
+    <w:lsdException w:name="List Table 1 Light Accent 2" w:uiPriority="46"/>
+    <w:lsdException w:name="List Table 2 Accent 2" w:uiPriority="47"/>
+    <w:lsdException w:name="List Table 3 Accent 2" w:uiPriority="48"/>
+    <w:lsdException w:name="List Table 4 Accent 2" w:uiPriority="49"/>
+    <w:lsdException w:name="List Table 5 Dark Accent 2" w:uiPriority="50"/>
+    <w:lsdException w:name="List Table 6 Colorful Accent 2" w:uiPriority="51"/>
+    <w:lsdException w:name="List Table 7 Colorful Accent 2" w:uiPriority="52"/>
+    <w:lsdException w:name="List Table 1 Light Accent 3" w:uiPriority="46"/>
+    <w:lsdException w:name="List Table 2 Accent 3" w:uiPriority="47"/>
+    <w:lsdException w:name="List Table 3 Accent 3" w:uiPriority="48"/>
+    <w:lsdException w:name="List Table 4 Accent 3" w:uiPriority="49"/>
+    <w:lsdException w:name="List Table 5 Dark Accent 3" w:uiPriority="50"/>
+    <w:lsdException w:name="List Table 6 Colorful Accent 3" w:uiPriority="51"/>
+    <w:lsdException w:name="List Table 7 Colorful Accent 3" w:uiPriority="52"/>
+    <w:lsdException w:name="List Table 1 Light Accent 4" w:uiPriority="46"/>
+    <w:lsdException w:name="List Table 2 Accent 4" w:uiPriority="47"/>
+    <w:lsdException w:name="List Table 3 Accent 4" w:uiPriority="48"/>
+    <w:lsdException w:name="List Table 4 Accent 4" w:uiPriority="49"/>
+    <w:lsdException w:name="List Table 5 Dark Accent 4" w:uiPriority="50"/>
+    <w:lsdException w:name="List Table 6 Colorful Accent 4" w:uiPriority="51"/>
+    <w:lsdException w:name="List Table 7 Colorful Accent 4" w:uiPriority="52"/>
+    <w:lsdException w:name="List Table 1 Light Accent 5" w:uiPriority="46"/>
+    <w:lsdException w:name="List Table 2 Accent 5" w:uiPriority="47"/>
+    <w:lsdException w:name="List Table 3 Accent 5" w:uiPriority="48"/>
+    <w:lsdException w:name="List Table 4 Accent 5" w:uiPriority="49"/>
+    <w:lsdException w:name="List Table 5 Dark Accent 5" w:uiPriority="50"/>
+    <w:lsdException w:name="List Table 6 Colorful Accent 5" w:uiPriority="51"/>
+    <w:lsdException w:name="List Table 7 Colorful Accent 5" w:uiPriority="52"/>
+    <w:lsdException w:name="List Table 1 Light Accent 6" w:uiPriority="46"/>
+    <w:lsdException w:name="List Table 2 Accent 6" w:uiPriority="47"/>
+    <w:lsdException w:name="List Table 3 Accent 6" w:uiPriority="48"/>
+    <w:lsdException w:name="List Table 4 Accent 6" w:uiPriority="49"/>
+    <w:lsdException w:name="List Table 5 Dark Accent 6" w:uiPriority="50"/>
+    <w:lsdException w:name="List Table 6 Colorful Accent 6" w:uiPriority="51"/>
+    <w:lsdException w:name="List Table 7 Colorful Accent 6" w:uiPriority="52"/>
+    <w:lsdException w:name="Mention" w:semiHidden="1" w:unhideWhenUsed="1"/>
+    <w:lsdException w:name="Smart Hyperlink" w:semiHidden="1" w:unhideWhenUsed="1"/>
+    <w:lsdException w:name="Hashtag" w:semiHidden="1" w:unhideWhenUsed="1"/>
+    <w:lsdException w:name="Unresolved Mention" w:semiHidden="1" w:unhideWhenUsed="1"/>
   </w:latentStyles>
   <w:style w:type="paragraph" w:default="1" w:styleId="Normal">
     <w:name w:val="Normal"/>
@@ -2028,7 +2567,6 @@
     <w:uiPriority w:val="99"/>
     <w:semiHidden/>
     <w:unhideWhenUsed/>
-    <w:qFormat/>
     <w:tblPr>
       <w:tblInd w:w="0" w:type="dxa"/>
       <w:tblCellMar>

</xml_diff>